<commit_message>
Revisão itens 21 e 22 - Finalização do TG
</commit_message>
<xml_diff>
--- a/Imagens/Arquitetura.docx
+++ b/Imagens/Arquitetura.docx
@@ -1,7 +1,8 @@
 
 <file path=word/document.xml><?xml version="1.0" encoding="utf-8"?>
-<w:document xmlns:wpc="http://schemas.microsoft.com/office/word/2010/wordprocessingCanvas" xmlns:cx="http://schemas.microsoft.com/office/drawing/2014/chartex" xmlns:cx1="http://schemas.microsoft.com/office/drawing/2015/9/8/chartex" xmlns:cx2="http://schemas.microsoft.com/office/drawing/2015/10/21/chartex" xmlns:cx3="http://schemas.microsoft.com/office/drawing/2016/5/9/chartex" xmlns:cx4="http://schemas.microsoft.com/office/drawing/2016/5/10/chartex" xmlns:cx5="http://schemas.microsoft.com/office/drawing/2016/5/11/chartex" xmlns:cx6="http://schemas.microsoft.com/office/drawing/2016/5/12/chartex" xmlns:cx7="http://schemas.microsoft.com/office/drawing/2016/5/13/chartex" xmlns:cx8="http://schemas.microsoft.com/office/drawing/2016/5/14/chartex" xmlns:mc="http://schemas.openxmlformats.org/markup-compatibility/2006" xmlns:aink="http://schemas.microsoft.com/office/drawing/2016/ink" xmlns:am3d="http://schemas.microsoft.com/office/drawing/2017/model3d" xmlns:o="urn:schemas-microsoft-com:office:office" xmlns:oel="http://schemas.microsoft.com/office/2019/extlst" xmlns:r="http://schemas.openxmlformats.org/officeDocument/2006/relationships" xmlns:m="http://schemas.openxmlformats.org/officeDocument/2006/math" xmlns:v="urn:schemas-microsoft-com:vml" xmlns:wp14="http://schemas.microsoft.com/office/word/2010/wordprocessingDrawing" xmlns:wp="http://schemas.openxmlformats.org/drawingml/2006/wordprocessingDrawing" xmlns:w10="urn:schemas-microsoft-com:office:word" xmlns:w="http://schemas.openxmlformats.org/wordprocessingml/2006/main" xmlns:w14="http://schemas.microsoft.com/office/word/2010/wordml" xmlns:w15="http://schemas.microsoft.com/office/word/2012/wordml" xmlns:w16cex="http://schemas.microsoft.com/office/word/2018/wordml/cex" xmlns:w16cid="http://schemas.microsoft.com/office/word/2016/wordml/cid" xmlns:w16="http://schemas.microsoft.com/office/word/2018/wordml" xmlns:w16sdtdh="http://schemas.microsoft.com/office/word/2020/wordml/sdtdatahash" xmlns:w16se="http://schemas.microsoft.com/office/word/2015/wordml/symex" xmlns:wpg="http://schemas.microsoft.com/office/word/2010/wordprocessingGroup" xmlns:wpi="http://schemas.microsoft.com/office/word/2010/wordprocessingInk" xmlns:wne="http://schemas.microsoft.com/office/word/2006/wordml" xmlns:wps="http://schemas.microsoft.com/office/word/2010/wordprocessingShape" mc:Ignorable="w14 w15 w16se w16cid w16 w16cex w16sdtdh wp14">
+<w:document xmlns:wpc="http://schemas.microsoft.com/office/word/2010/wordprocessingCanvas" xmlns:cx="http://schemas.microsoft.com/office/drawing/2014/chartex" xmlns:cx1="http://schemas.microsoft.com/office/drawing/2015/9/8/chartex" xmlns:cx2="http://schemas.microsoft.com/office/drawing/2015/10/21/chartex" xmlns:cx3="http://schemas.microsoft.com/office/drawing/2016/5/9/chartex" xmlns:cx4="http://schemas.microsoft.com/office/drawing/2016/5/10/chartex" xmlns:cx5="http://schemas.microsoft.com/office/drawing/2016/5/11/chartex" xmlns:cx6="http://schemas.microsoft.com/office/drawing/2016/5/12/chartex" xmlns:cx7="http://schemas.microsoft.com/office/drawing/2016/5/13/chartex" xmlns:cx8="http://schemas.microsoft.com/office/drawing/2016/5/14/chartex" xmlns:mc="http://schemas.openxmlformats.org/markup-compatibility/2006" xmlns:aink="http://schemas.microsoft.com/office/drawing/2016/ink" xmlns:am3d="http://schemas.microsoft.com/office/drawing/2017/model3d" xmlns:o="urn:schemas-microsoft-com:office:office" xmlns:oel="http://schemas.microsoft.com/office/2019/extlst" xmlns:r="http://schemas.openxmlformats.org/officeDocument/2006/relationships" xmlns:m="http://schemas.openxmlformats.org/officeDocument/2006/math" xmlns:v="urn:schemas-microsoft-com:vml" xmlns:wp14="http://schemas.microsoft.com/office/word/2010/wordprocessingDrawing" xmlns:wp="http://schemas.openxmlformats.org/drawingml/2006/wordprocessingDrawing" xmlns:w10="urn:schemas-microsoft-com:office:word" xmlns:w="http://schemas.openxmlformats.org/wordprocessingml/2006/main" xmlns:w14="http://schemas.microsoft.com/office/word/2010/wordml" xmlns:w15="http://schemas.microsoft.com/office/word/2012/wordml" xmlns:w16cex="http://schemas.microsoft.com/office/word/2018/wordml/cex" xmlns:w16cid="http://schemas.microsoft.com/office/word/2016/wordml/cid" xmlns:w16="http://schemas.microsoft.com/office/word/2018/wordml" xmlns:w16du="http://schemas.microsoft.com/office/word/2023/wordml/word16du" xmlns:w16sdtdh="http://schemas.microsoft.com/office/word/2020/wordml/sdtdatahash" xmlns:w16se="http://schemas.microsoft.com/office/word/2015/wordml/symex" xmlns:wpg="http://schemas.microsoft.com/office/word/2010/wordprocessingGroup" xmlns:wpi="http://schemas.microsoft.com/office/word/2010/wordprocessingInk" xmlns:wne="http://schemas.microsoft.com/office/word/2006/wordml" xmlns:wps="http://schemas.microsoft.com/office/word/2010/wordprocessingShape" mc:Ignorable="w14 w15 w16se w16cid w16 w16cex w16sdtdh w16du wp14">
   <w:body>
+    <w:p/>
     <w:p>
       <w:r>
         <w:rPr>
@@ -10,97 +11,16 @@
         <mc:AlternateContent>
           <mc:Choice Requires="wps">
             <w:drawing>
-              <wp:anchor distT="0" distB="0" distL="114300" distR="114300" simplePos="0" relativeHeight="251669504" behindDoc="0" locked="0" layoutInCell="1" allowOverlap="1" wp14:anchorId="6AF1270D" wp14:editId="555178F5">
+              <wp:anchor distT="0" distB="0" distL="114300" distR="114300" simplePos="0" relativeHeight="251670528" behindDoc="0" locked="0" layoutInCell="1" allowOverlap="1" wp14:anchorId="3B7042C2" wp14:editId="375D0EAF">
                 <wp:simplePos x="0" y="0"/>
-                <wp:positionH relativeFrom="margin">
-                  <wp:align>left</wp:align>
+                <wp:positionH relativeFrom="column">
+                  <wp:posOffset>139277</wp:posOffset>
                 </wp:positionH>
                 <wp:positionV relativeFrom="paragraph">
-                  <wp:posOffset>1695722</wp:posOffset>
+                  <wp:posOffset>1849120</wp:posOffset>
                 </wp:positionV>
-                <wp:extent cx="9263380" cy="2732314"/>
-                <wp:effectExtent l="0" t="0" r="13970" b="11430"/>
-                <wp:wrapNone/>
-                <wp:docPr id="1259216050" name="Caixa de Texto 1"/>
-                <wp:cNvGraphicFramePr/>
-                <a:graphic xmlns:a="http://schemas.openxmlformats.org/drawingml/2006/main">
-                  <a:graphicData uri="http://schemas.microsoft.com/office/word/2010/wordprocessingShape">
-                    <wps:wsp>
-                      <wps:cNvSpPr txBox="1"/>
-                      <wps:spPr>
-                        <a:xfrm>
-                          <a:off x="0" y="0"/>
-                          <a:ext cx="9263380" cy="2732314"/>
-                        </a:xfrm>
-                        <a:prstGeom prst="rect">
-                          <a:avLst/>
-                        </a:prstGeom>
-                        <a:solidFill>
-                          <a:schemeClr val="lt1"/>
-                        </a:solidFill>
-                        <a:ln w="6350">
-                          <a:solidFill>
-                            <a:prstClr val="black"/>
-                          </a:solidFill>
-                        </a:ln>
-                      </wps:spPr>
-                      <wps:txbx>
-                        <w:txbxContent>
-                          <w:p/>
-                          <w:p/>
-                        </w:txbxContent>
-                      </wps:txbx>
-                      <wps:bodyPr rot="0" spcFirstLastPara="0" vertOverflow="overflow" horzOverflow="overflow" vert="horz" wrap="square" lIns="91440" tIns="45720" rIns="91440" bIns="45720" numCol="1" spcCol="0" rtlCol="0" fromWordArt="0" anchor="t" anchorCtr="0" forceAA="0" compatLnSpc="1">
-                        <a:prstTxWarp prst="textNoShape">
-                          <a:avLst/>
-                        </a:prstTxWarp>
-                        <a:noAutofit/>
-                      </wps:bodyPr>
-                    </wps:wsp>
-                  </a:graphicData>
-                </a:graphic>
-                <wp14:sizeRelV relativeFrom="margin">
-                  <wp14:pctHeight>0</wp14:pctHeight>
-                </wp14:sizeRelV>
-              </wp:anchor>
-            </w:drawing>
-          </mc:Choice>
-          <mc:Fallback>
-            <w:pict>
-              <v:shapetype w14:anchorId="6AF1270D" id="_x0000_t202" coordsize="21600,21600" o:spt="202" path="m,l,21600r21600,l21600,xe">
-                <v:stroke joinstyle="miter"/>
-                <v:path gradientshapeok="t" o:connecttype="rect"/>
-              </v:shapetype>
-              <v:shape id="Caixa de Texto 1" o:spid="_x0000_s1026" type="#_x0000_t202" style="position:absolute;left:0;text-align:left;margin-left:0;margin-top:133.5pt;width:729.4pt;height:215.15pt;z-index:251669504;visibility:visible;mso-wrap-style:square;mso-height-percent:0;mso-wrap-distance-left:9pt;mso-wrap-distance-top:0;mso-wrap-distance-right:9pt;mso-wrap-distance-bottom:0;mso-position-horizontal:left;mso-position-horizontal-relative:margin;mso-position-vertical:absolute;mso-position-vertical-relative:text;mso-height-percent:0;mso-height-relative:margin;v-text-anchor:top" o:gfxdata="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" fillcolor="white [3201]" strokeweight=".5pt">
-                <v:textbox>
-                  <w:txbxContent>
-                    <w:p/>
-                    <w:p/>
-                  </w:txbxContent>
-                </v:textbox>
-                <w10:wrap anchorx="margin"/>
-              </v:shape>
-            </w:pict>
-          </mc:Fallback>
-        </mc:AlternateContent>
-      </w:r>
-      <w:r>
-        <w:rPr>
-          <w:noProof/>
-        </w:rPr>
-        <mc:AlternateContent>
-          <mc:Choice Requires="wps">
-            <w:drawing>
-              <wp:anchor distT="0" distB="0" distL="114300" distR="114300" simplePos="0" relativeHeight="251670528" behindDoc="0" locked="0" layoutInCell="1" allowOverlap="1" wp14:anchorId="3B7042C2" wp14:editId="46D71743">
-                <wp:simplePos x="0" y="0"/>
-                <wp:positionH relativeFrom="column">
-                  <wp:posOffset>112576</wp:posOffset>
-                </wp:positionH>
-                <wp:positionV relativeFrom="paragraph">
-                  <wp:posOffset>1848121</wp:posOffset>
-                </wp:positionV>
-                <wp:extent cx="3863975" cy="2405743"/>
-                <wp:effectExtent l="0" t="0" r="22225" b="13970"/>
+                <wp:extent cx="4064000" cy="2785110"/>
+                <wp:effectExtent l="0" t="0" r="12700" b="15240"/>
                 <wp:wrapNone/>
                 <wp:docPr id="568246905" name="Fluxograma: Armazenamento Interno 5"/>
                 <wp:cNvGraphicFramePr/>
@@ -111,7 +31,7 @@
                       <wps:spPr>
                         <a:xfrm>
                           <a:off x="0" y="0"/>
-                          <a:ext cx="3863975" cy="2405743"/>
+                          <a:ext cx="4064000" cy="2785110"/>
                         </a:xfrm>
                         <a:prstGeom prst="flowChartInternalStorage">
                           <a:avLst/>
@@ -159,7 +79,7 @@
                                 <w:sz w:val="32"/>
                                 <w:szCs w:val="32"/>
                               </w:rPr>
-                              <w:t>Planilha de Compras</w:t>
+                              <w:t>WorkBooks</w:t>
                             </w:r>
                           </w:p>
                           <w:p>
@@ -183,7 +103,51 @@
                                 <w:sz w:val="32"/>
                                 <w:szCs w:val="32"/>
                               </w:rPr>
-                              <w:t>( Fórmulas e VBA )</w:t>
+                              <w:t>( Fórmulas</w:t>
+                            </w:r>
+                            <w:r>
+                              <w:rPr>
+                                <w:b/>
+                                <w:bCs/>
+                                <w:i/>
+                                <w:iCs/>
+                                <w:sz w:val="32"/>
+                                <w:szCs w:val="32"/>
+                              </w:rPr>
+                              <w:t xml:space="preserve">, </w:t>
+                            </w:r>
+                            <w:r>
+                              <w:rPr>
+                                <w:b/>
+                                <w:bCs/>
+                                <w:i/>
+                                <w:iCs/>
+                                <w:sz w:val="32"/>
+                                <w:szCs w:val="32"/>
+                              </w:rPr>
+                              <w:t>VBA</w:t>
+                            </w:r>
+                            <w:r>
+                              <w:rPr>
+                                <w:b/>
+                                <w:bCs/>
+                                <w:i/>
+                                <w:iCs/>
+                                <w:sz w:val="32"/>
+                                <w:szCs w:val="32"/>
+                              </w:rPr>
+                              <w:t>, Python, Pandas</w:t>
+                            </w:r>
+                            <w:r>
+                              <w:rPr>
+                                <w:b/>
+                                <w:bCs/>
+                                <w:i/>
+                                <w:iCs/>
+                                <w:sz w:val="32"/>
+                                <w:szCs w:val="32"/>
+                              </w:rPr>
+                              <w:t xml:space="preserve"> )</w:t>
                             </w:r>
                           </w:p>
                           <w:p>
@@ -193,7 +157,7 @@
                                 <w:ilvl w:val="0"/>
                                 <w:numId w:val="2"/>
                               </w:numPr>
-                              <w:jc w:val="center"/>
+                              <w:jc w:val="left"/>
                               <w:rPr>
                                 <w:b/>
                                 <w:bCs/>
@@ -212,7 +176,29 @@
                                 <w:sz w:val="32"/>
                                 <w:szCs w:val="32"/>
                               </w:rPr>
-                              <w:t xml:space="preserve">Processamento dos dados         </w:t>
+                              <w:t xml:space="preserve">Processamento dos dados   </w:t>
+                            </w:r>
+                            <w:r>
+                              <w:rPr>
+                                <w:b/>
+                                <w:bCs/>
+                                <w:i/>
+                                <w:iCs/>
+                                <w:sz w:val="32"/>
+                                <w:szCs w:val="32"/>
+                              </w:rPr>
+                              <w:t xml:space="preserve">   </w:t>
+                            </w:r>
+                            <w:r>
+                              <w:rPr>
+                                <w:b/>
+                                <w:bCs/>
+                                <w:i/>
+                                <w:iCs/>
+                                <w:sz w:val="32"/>
+                                <w:szCs w:val="32"/>
+                              </w:rPr>
+                              <w:t xml:space="preserve">      </w:t>
                             </w:r>
                             <w:r>
                               <w:rPr>
@@ -234,7 +220,7 @@
                                 <w:ilvl w:val="0"/>
                                 <w:numId w:val="2"/>
                               </w:numPr>
-                              <w:jc w:val="center"/>
+                              <w:jc w:val="left"/>
                               <w:rPr>
                                 <w:b/>
                                 <w:bCs/>
@@ -253,7 +239,97 @@
                                 <w:sz w:val="32"/>
                                 <w:szCs w:val="32"/>
                               </w:rPr>
-                              <w:t>Integração com outras planilhas</w:t>
+                              <w:t xml:space="preserve">Integração </w:t>
+                            </w:r>
+                            <w:r>
+                              <w:rPr>
+                                <w:b/>
+                                <w:bCs/>
+                                <w:i/>
+                                <w:iCs/>
+                                <w:sz w:val="32"/>
+                                <w:szCs w:val="32"/>
+                              </w:rPr>
+                              <w:t>entre</w:t>
+                            </w:r>
+                            <w:r>
+                              <w:rPr>
+                                <w:b/>
+                                <w:bCs/>
+                                <w:i/>
+                                <w:iCs/>
+                                <w:sz w:val="32"/>
+                                <w:szCs w:val="32"/>
+                              </w:rPr>
+                              <w:t xml:space="preserve"> planilhas</w:t>
+                            </w:r>
+                            <w:r>
+                              <w:rPr>
+                                <w:b/>
+                                <w:bCs/>
+                                <w:i/>
+                                <w:iCs/>
+                                <w:sz w:val="32"/>
+                                <w:szCs w:val="32"/>
+                              </w:rPr>
+                              <w:t xml:space="preserve">     </w:t>
+                            </w:r>
+                            <w:r>
+                              <w:rPr>
+                                <w:b/>
+                                <w:bCs/>
+                                <w:i/>
+                                <w:iCs/>
+                                <w:sz w:val="32"/>
+                                <w:szCs w:val="32"/>
+                              </w:rPr>
+                              <w:t xml:space="preserve">   </w:t>
+                            </w:r>
+                            <w:r>
+                              <w:rPr>
+                                <w:b/>
+                                <w:bCs/>
+                                <w:i/>
+                                <w:iCs/>
+                                <w:sz w:val="32"/>
+                                <w:szCs w:val="32"/>
+                              </w:rPr>
+                              <w:t xml:space="preserve">   </w:t>
+                            </w:r>
+                            <w:r>
+                              <w:rPr>
+                                <w:b/>
+                                <w:bCs/>
+                                <w:i/>
+                                <w:iCs/>
+                                <w:color w:val="00B0F0"/>
+                                <w:sz w:val="32"/>
+                                <w:szCs w:val="32"/>
+                              </w:rPr>
+                              <w:t xml:space="preserve"> .</w:t>
+                            </w:r>
+                            <w:r>
+                              <w:rPr>
+                                <w:b/>
+                                <w:bCs/>
+                                <w:i/>
+                                <w:iCs/>
+                                <w:color w:val="00B0F0"/>
+                                <w:sz w:val="32"/>
+                                <w:szCs w:val="32"/>
+                              </w:rPr>
+                              <w:t xml:space="preserve">   </w:t>
+                            </w:r>
+                            <w:r>
+                              <w:rPr>
+                                <w:b/>
+                                <w:bCs/>
+                                <w:i/>
+                                <w:iCs/>
+                                <w:sz w:val="32"/>
+                                <w:szCs w:val="32"/>
+                              </w:rPr>
+                              <w:t xml:space="preserve">   </w:t>
                             </w:r>
                           </w:p>
                           <w:p>
@@ -263,7 +339,7 @@
                                 <w:ilvl w:val="0"/>
                                 <w:numId w:val="2"/>
                               </w:numPr>
-                              <w:jc w:val="center"/>
+                              <w:jc w:val="left"/>
                               <w:rPr>
                                 <w:b/>
                                 <w:bCs/>
@@ -293,7 +369,29 @@
                                 <w:sz w:val="32"/>
                                 <w:szCs w:val="32"/>
                               </w:rPr>
-                              <w:t xml:space="preserve">                            </w:t>
+                              <w:t xml:space="preserve">                </w:t>
+                            </w:r>
+                            <w:r>
+                              <w:rPr>
+                                <w:b/>
+                                <w:bCs/>
+                                <w:i/>
+                                <w:iCs/>
+                                <w:sz w:val="32"/>
+                                <w:szCs w:val="32"/>
+                              </w:rPr>
+                              <w:t xml:space="preserve">    </w:t>
+                            </w:r>
+                            <w:r>
+                              <w:rPr>
+                                <w:b/>
+                                <w:bCs/>
+                                <w:i/>
+                                <w:iCs/>
+                                <w:sz w:val="32"/>
+                                <w:szCs w:val="32"/>
+                              </w:rPr>
+                              <w:t xml:space="preserve">           </w:t>
                             </w:r>
                             <w:r>
                               <w:rPr>
@@ -350,7 +448,7 @@
                                 <w:ilvl w:val="0"/>
                                 <w:numId w:val="2"/>
                               </w:numPr>
-                              <w:jc w:val="center"/>
+                              <w:jc w:val="left"/>
                               <w:rPr>
                                 <w:b/>
                                 <w:bCs/>
@@ -380,7 +478,51 @@
                                 <w:sz w:val="32"/>
                                 <w:szCs w:val="32"/>
                               </w:rPr>
-                              <w:t xml:space="preserve">                                 </w:t>
+                              <w:t xml:space="preserve">                  </w:t>
+                            </w:r>
+                            <w:r>
+                              <w:rPr>
+                                <w:b/>
+                                <w:bCs/>
+                                <w:i/>
+                                <w:iCs/>
+                                <w:sz w:val="32"/>
+                                <w:szCs w:val="32"/>
+                              </w:rPr>
+                              <w:t xml:space="preserve"> </w:t>
+                            </w:r>
+                            <w:r>
+                              <w:rPr>
+                                <w:b/>
+                                <w:bCs/>
+                                <w:i/>
+                                <w:iCs/>
+                                <w:sz w:val="32"/>
+                                <w:szCs w:val="32"/>
+                              </w:rPr>
+                              <w:t xml:space="preserve"> </w:t>
+                            </w:r>
+                            <w:r>
+                              <w:rPr>
+                                <w:b/>
+                                <w:bCs/>
+                                <w:i/>
+                                <w:iCs/>
+                                <w:sz w:val="32"/>
+                                <w:szCs w:val="32"/>
+                              </w:rPr>
+                              <w:t xml:space="preserve">   </w:t>
+                            </w:r>
+                            <w:r>
+                              <w:rPr>
+                                <w:b/>
+                                <w:bCs/>
+                                <w:i/>
+                                <w:iCs/>
+                                <w:sz w:val="32"/>
+                                <w:szCs w:val="32"/>
+                              </w:rPr>
+                              <w:t xml:space="preserve">              </w:t>
                             </w:r>
                             <w:r>
                               <w:rPr>
@@ -413,7 +555,7 @@
                                 <w:ilvl w:val="0"/>
                                 <w:numId w:val="2"/>
                               </w:numPr>
-                              <w:jc w:val="center"/>
+                              <w:jc w:val="left"/>
                               <w:rPr>
                                 <w:b/>
                                 <w:bCs/>
@@ -443,7 +585,40 @@
                                 <w:sz w:val="32"/>
                                 <w:szCs w:val="32"/>
                               </w:rPr>
-                              <w:t xml:space="preserve">                              </w:t>
+                              <w:t xml:space="preserve">    </w:t>
+                            </w:r>
+                            <w:r>
+                              <w:rPr>
+                                <w:b/>
+                                <w:bCs/>
+                                <w:i/>
+                                <w:iCs/>
+                                <w:sz w:val="32"/>
+                                <w:szCs w:val="32"/>
+                              </w:rPr>
+                              <w:t xml:space="preserve">  </w:t>
+                            </w:r>
+                            <w:r>
+                              <w:rPr>
+                                <w:b/>
+                                <w:bCs/>
+                                <w:i/>
+                                <w:iCs/>
+                                <w:sz w:val="32"/>
+                                <w:szCs w:val="32"/>
+                              </w:rPr>
+                              <w:t xml:space="preserve">   </w:t>
+                            </w:r>
+                            <w:r>
+                              <w:rPr>
+                                <w:b/>
+                                <w:bCs/>
+                                <w:i/>
+                                <w:iCs/>
+                                <w:sz w:val="32"/>
+                                <w:szCs w:val="32"/>
+                              </w:rPr>
+                              <w:t xml:space="preserve">                          </w:t>
                             </w:r>
                             <w:r>
                               <w:rPr>
@@ -456,6 +631,47 @@
                                 <w:szCs w:val="32"/>
                               </w:rPr>
                               <w:t xml:space="preserve"> .     </w:t>
+                            </w:r>
+                          </w:p>
+                          <w:p>
+                            <w:pPr>
+                              <w:pStyle w:val="PargrafodaLista"/>
+                              <w:numPr>
+                                <w:ilvl w:val="0"/>
+                                <w:numId w:val="2"/>
+                              </w:numPr>
+                              <w:jc w:val="left"/>
+                              <w:rPr>
+                                <w:b/>
+                                <w:bCs/>
+                                <w:i/>
+                                <w:iCs/>
+                                <w:sz w:val="32"/>
+                                <w:szCs w:val="32"/>
+                              </w:rPr>
+                            </w:pPr>
+                            <w:r>
+                              <w:rPr>
+                                <w:b/>
+                                <w:bCs/>
+                                <w:i/>
+                                <w:iCs/>
+                                <w:sz w:val="32"/>
+                                <w:szCs w:val="32"/>
+                              </w:rPr>
+                              <w:t>Formulários, Relatórios e Gráficos</w:t>
+                            </w:r>
+                            <w:r>
+                              <w:rPr>
+                                <w:b/>
+                                <w:bCs/>
+                                <w:i/>
+                                <w:iCs/>
+                                <w:color w:val="00B0F0"/>
+                                <w:sz w:val="32"/>
+                                <w:szCs w:val="32"/>
+                              </w:rPr>
+                              <w:t xml:space="preserve"> </w:t>
                             </w:r>
                           </w:p>
                         </w:txbxContent>
@@ -484,7 +700,7 @@
                 <v:stroke joinstyle="miter"/>
                 <v:path o:extrusionok="f" gradientshapeok="t" o:connecttype="rect" textboxrect="4236,4236,21600,21600"/>
               </v:shapetype>
-              <v:shape id="Fluxograma: Armazenamento Interno 5" o:spid="_x0000_s1027" type="#_x0000_t113" style="position:absolute;left:0;text-align:left;margin-left:8.85pt;margin-top:145.5pt;width:304.25pt;height:189.45pt;z-index:251670528;visibility:visible;mso-wrap-style:square;mso-width-percent:0;mso-height-percent:0;mso-wrap-distance-left:9pt;mso-wrap-distance-top:0;mso-wrap-distance-right:9pt;mso-wrap-distance-bottom:0;mso-position-horizontal:absolute;mso-position-horizontal-relative:text;mso-position-vertical:absolute;mso-position-vertical-relative:text;mso-width-percent:0;mso-height-percent:0;mso-width-relative:margin;mso-height-relative:margin;v-text-anchor:middle" o:gfxdata="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" fillcolor="#00b0f0" strokecolor="#09101d [484]" strokeweight="1pt">
+              <v:shape id="Fluxograma: Armazenamento Interno 5" o:spid="_x0000_s1026" type="#_x0000_t113" style="position:absolute;left:0;text-align:left;margin-left:10.95pt;margin-top:145.6pt;width:320pt;height:219.3pt;z-index:251670528;visibility:visible;mso-wrap-style:square;mso-width-percent:0;mso-height-percent:0;mso-wrap-distance-left:9pt;mso-wrap-distance-top:0;mso-wrap-distance-right:9pt;mso-wrap-distance-bottom:0;mso-position-horizontal:absolute;mso-position-horizontal-relative:text;mso-position-vertical:absolute;mso-position-vertical-relative:text;mso-width-percent:0;mso-height-percent:0;mso-width-relative:margin;mso-height-relative:margin;v-text-anchor:middle" o:gfxdata="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" fillcolor="#00b0f0" strokecolor="#09101d [484]" strokeweight="1pt">
                 <v:textbox>
                   <w:txbxContent>
                     <w:p>
@@ -508,7 +724,7 @@
                           <w:sz w:val="32"/>
                           <w:szCs w:val="32"/>
                         </w:rPr>
-                        <w:t>Planilha de Compras</w:t>
+                        <w:t>WorkBooks</w:t>
                       </w:r>
                     </w:p>
                     <w:p>
@@ -532,7 +748,51 @@
                           <w:sz w:val="32"/>
                           <w:szCs w:val="32"/>
                         </w:rPr>
-                        <w:t>( Fórmulas e VBA )</w:t>
+                        <w:t>( Fórmulas</w:t>
+                      </w:r>
+                      <w:r>
+                        <w:rPr>
+                          <w:b/>
+                          <w:bCs/>
+                          <w:i/>
+                          <w:iCs/>
+                          <w:sz w:val="32"/>
+                          <w:szCs w:val="32"/>
+                        </w:rPr>
+                        <w:t xml:space="preserve">, </w:t>
+                      </w:r>
+                      <w:r>
+                        <w:rPr>
+                          <w:b/>
+                          <w:bCs/>
+                          <w:i/>
+                          <w:iCs/>
+                          <w:sz w:val="32"/>
+                          <w:szCs w:val="32"/>
+                        </w:rPr>
+                        <w:t>VBA</w:t>
+                      </w:r>
+                      <w:r>
+                        <w:rPr>
+                          <w:b/>
+                          <w:bCs/>
+                          <w:i/>
+                          <w:iCs/>
+                          <w:sz w:val="32"/>
+                          <w:szCs w:val="32"/>
+                        </w:rPr>
+                        <w:t>, Python, Pandas</w:t>
+                      </w:r>
+                      <w:r>
+                        <w:rPr>
+                          <w:b/>
+                          <w:bCs/>
+                          <w:i/>
+                          <w:iCs/>
+                          <w:sz w:val="32"/>
+                          <w:szCs w:val="32"/>
+                        </w:rPr>
+                        <w:t xml:space="preserve"> )</w:t>
                       </w:r>
                     </w:p>
                     <w:p>
@@ -542,7 +802,7 @@
                           <w:ilvl w:val="0"/>
                           <w:numId w:val="2"/>
                         </w:numPr>
-                        <w:jc w:val="center"/>
+                        <w:jc w:val="left"/>
                         <w:rPr>
                           <w:b/>
                           <w:bCs/>
@@ -561,7 +821,29 @@
                           <w:sz w:val="32"/>
                           <w:szCs w:val="32"/>
                         </w:rPr>
-                        <w:t xml:space="preserve">Processamento dos dados         </w:t>
+                        <w:t xml:space="preserve">Processamento dos dados   </w:t>
+                      </w:r>
+                      <w:r>
+                        <w:rPr>
+                          <w:b/>
+                          <w:bCs/>
+                          <w:i/>
+                          <w:iCs/>
+                          <w:sz w:val="32"/>
+                          <w:szCs w:val="32"/>
+                        </w:rPr>
+                        <w:t xml:space="preserve">   </w:t>
+                      </w:r>
+                      <w:r>
+                        <w:rPr>
+                          <w:b/>
+                          <w:bCs/>
+                          <w:i/>
+                          <w:iCs/>
+                          <w:sz w:val="32"/>
+                          <w:szCs w:val="32"/>
+                        </w:rPr>
+                        <w:t xml:space="preserve">      </w:t>
                       </w:r>
                       <w:r>
                         <w:rPr>
@@ -583,7 +865,7 @@
                           <w:ilvl w:val="0"/>
                           <w:numId w:val="2"/>
                         </w:numPr>
-                        <w:jc w:val="center"/>
+                        <w:jc w:val="left"/>
                         <w:rPr>
                           <w:b/>
                           <w:bCs/>
@@ -602,7 +884,97 @@
                           <w:sz w:val="32"/>
                           <w:szCs w:val="32"/>
                         </w:rPr>
-                        <w:t>Integração com outras planilhas</w:t>
+                        <w:t xml:space="preserve">Integração </w:t>
+                      </w:r>
+                      <w:r>
+                        <w:rPr>
+                          <w:b/>
+                          <w:bCs/>
+                          <w:i/>
+                          <w:iCs/>
+                          <w:sz w:val="32"/>
+                          <w:szCs w:val="32"/>
+                        </w:rPr>
+                        <w:t>entre</w:t>
+                      </w:r>
+                      <w:r>
+                        <w:rPr>
+                          <w:b/>
+                          <w:bCs/>
+                          <w:i/>
+                          <w:iCs/>
+                          <w:sz w:val="32"/>
+                          <w:szCs w:val="32"/>
+                        </w:rPr>
+                        <w:t xml:space="preserve"> planilhas</w:t>
+                      </w:r>
+                      <w:r>
+                        <w:rPr>
+                          <w:b/>
+                          <w:bCs/>
+                          <w:i/>
+                          <w:iCs/>
+                          <w:sz w:val="32"/>
+                          <w:szCs w:val="32"/>
+                        </w:rPr>
+                        <w:t xml:space="preserve">     </w:t>
+                      </w:r>
+                      <w:r>
+                        <w:rPr>
+                          <w:b/>
+                          <w:bCs/>
+                          <w:i/>
+                          <w:iCs/>
+                          <w:sz w:val="32"/>
+                          <w:szCs w:val="32"/>
+                        </w:rPr>
+                        <w:t xml:space="preserve">   </w:t>
+                      </w:r>
+                      <w:r>
+                        <w:rPr>
+                          <w:b/>
+                          <w:bCs/>
+                          <w:i/>
+                          <w:iCs/>
+                          <w:sz w:val="32"/>
+                          <w:szCs w:val="32"/>
+                        </w:rPr>
+                        <w:t xml:space="preserve">   </w:t>
+                      </w:r>
+                      <w:r>
+                        <w:rPr>
+                          <w:b/>
+                          <w:bCs/>
+                          <w:i/>
+                          <w:iCs/>
+                          <w:color w:val="00B0F0"/>
+                          <w:sz w:val="32"/>
+                          <w:szCs w:val="32"/>
+                        </w:rPr>
+                        <w:t xml:space="preserve"> .</w:t>
+                      </w:r>
+                      <w:r>
+                        <w:rPr>
+                          <w:b/>
+                          <w:bCs/>
+                          <w:i/>
+                          <w:iCs/>
+                          <w:color w:val="00B0F0"/>
+                          <w:sz w:val="32"/>
+                          <w:szCs w:val="32"/>
+                        </w:rPr>
+                        <w:t xml:space="preserve">   </w:t>
+                      </w:r>
+                      <w:r>
+                        <w:rPr>
+                          <w:b/>
+                          <w:bCs/>
+                          <w:i/>
+                          <w:iCs/>
+                          <w:sz w:val="32"/>
+                          <w:szCs w:val="32"/>
+                        </w:rPr>
+                        <w:t xml:space="preserve">   </w:t>
                       </w:r>
                     </w:p>
                     <w:p>
@@ -612,7 +984,7 @@
                           <w:ilvl w:val="0"/>
                           <w:numId w:val="2"/>
                         </w:numPr>
-                        <w:jc w:val="center"/>
+                        <w:jc w:val="left"/>
                         <w:rPr>
                           <w:b/>
                           <w:bCs/>
@@ -642,7 +1014,29 @@
                           <w:sz w:val="32"/>
                           <w:szCs w:val="32"/>
                         </w:rPr>
-                        <w:t xml:space="preserve">                            </w:t>
+                        <w:t xml:space="preserve">                </w:t>
+                      </w:r>
+                      <w:r>
+                        <w:rPr>
+                          <w:b/>
+                          <w:bCs/>
+                          <w:i/>
+                          <w:iCs/>
+                          <w:sz w:val="32"/>
+                          <w:szCs w:val="32"/>
+                        </w:rPr>
+                        <w:t xml:space="preserve">    </w:t>
+                      </w:r>
+                      <w:r>
+                        <w:rPr>
+                          <w:b/>
+                          <w:bCs/>
+                          <w:i/>
+                          <w:iCs/>
+                          <w:sz w:val="32"/>
+                          <w:szCs w:val="32"/>
+                        </w:rPr>
+                        <w:t xml:space="preserve">           </w:t>
                       </w:r>
                       <w:r>
                         <w:rPr>
@@ -699,7 +1093,7 @@
                           <w:ilvl w:val="0"/>
                           <w:numId w:val="2"/>
                         </w:numPr>
-                        <w:jc w:val="center"/>
+                        <w:jc w:val="left"/>
                         <w:rPr>
                           <w:b/>
                           <w:bCs/>
@@ -729,7 +1123,51 @@
                           <w:sz w:val="32"/>
                           <w:szCs w:val="32"/>
                         </w:rPr>
-                        <w:t xml:space="preserve">                                 </w:t>
+                        <w:t xml:space="preserve">                  </w:t>
+                      </w:r>
+                      <w:r>
+                        <w:rPr>
+                          <w:b/>
+                          <w:bCs/>
+                          <w:i/>
+                          <w:iCs/>
+                          <w:sz w:val="32"/>
+                          <w:szCs w:val="32"/>
+                        </w:rPr>
+                        <w:t xml:space="preserve"> </w:t>
+                      </w:r>
+                      <w:r>
+                        <w:rPr>
+                          <w:b/>
+                          <w:bCs/>
+                          <w:i/>
+                          <w:iCs/>
+                          <w:sz w:val="32"/>
+                          <w:szCs w:val="32"/>
+                        </w:rPr>
+                        <w:t xml:space="preserve"> </w:t>
+                      </w:r>
+                      <w:r>
+                        <w:rPr>
+                          <w:b/>
+                          <w:bCs/>
+                          <w:i/>
+                          <w:iCs/>
+                          <w:sz w:val="32"/>
+                          <w:szCs w:val="32"/>
+                        </w:rPr>
+                        <w:t xml:space="preserve">   </w:t>
+                      </w:r>
+                      <w:r>
+                        <w:rPr>
+                          <w:b/>
+                          <w:bCs/>
+                          <w:i/>
+                          <w:iCs/>
+                          <w:sz w:val="32"/>
+                          <w:szCs w:val="32"/>
+                        </w:rPr>
+                        <w:t xml:space="preserve">              </w:t>
                       </w:r>
                       <w:r>
                         <w:rPr>
@@ -762,7 +1200,7 @@
                           <w:ilvl w:val="0"/>
                           <w:numId w:val="2"/>
                         </w:numPr>
-                        <w:jc w:val="center"/>
+                        <w:jc w:val="left"/>
                         <w:rPr>
                           <w:b/>
                           <w:bCs/>
@@ -792,7 +1230,40 @@
                           <w:sz w:val="32"/>
                           <w:szCs w:val="32"/>
                         </w:rPr>
-                        <w:t xml:space="preserve">                              </w:t>
+                        <w:t xml:space="preserve">    </w:t>
+                      </w:r>
+                      <w:r>
+                        <w:rPr>
+                          <w:b/>
+                          <w:bCs/>
+                          <w:i/>
+                          <w:iCs/>
+                          <w:sz w:val="32"/>
+                          <w:szCs w:val="32"/>
+                        </w:rPr>
+                        <w:t xml:space="preserve">  </w:t>
+                      </w:r>
+                      <w:r>
+                        <w:rPr>
+                          <w:b/>
+                          <w:bCs/>
+                          <w:i/>
+                          <w:iCs/>
+                          <w:sz w:val="32"/>
+                          <w:szCs w:val="32"/>
+                        </w:rPr>
+                        <w:t xml:space="preserve">   </w:t>
+                      </w:r>
+                      <w:r>
+                        <w:rPr>
+                          <w:b/>
+                          <w:bCs/>
+                          <w:i/>
+                          <w:iCs/>
+                          <w:sz w:val="32"/>
+                          <w:szCs w:val="32"/>
+                        </w:rPr>
+                        <w:t xml:space="preserve">                          </w:t>
                       </w:r>
                       <w:r>
                         <w:rPr>
@@ -805,6 +1276,47 @@
                           <w:szCs w:val="32"/>
                         </w:rPr>
                         <w:t xml:space="preserve"> .     </w:t>
+                      </w:r>
+                    </w:p>
+                    <w:p>
+                      <w:pPr>
+                        <w:pStyle w:val="PargrafodaLista"/>
+                        <w:numPr>
+                          <w:ilvl w:val="0"/>
+                          <w:numId w:val="2"/>
+                        </w:numPr>
+                        <w:jc w:val="left"/>
+                        <w:rPr>
+                          <w:b/>
+                          <w:bCs/>
+                          <w:i/>
+                          <w:iCs/>
+                          <w:sz w:val="32"/>
+                          <w:szCs w:val="32"/>
+                        </w:rPr>
+                      </w:pPr>
+                      <w:r>
+                        <w:rPr>
+                          <w:b/>
+                          <w:bCs/>
+                          <w:i/>
+                          <w:iCs/>
+                          <w:sz w:val="32"/>
+                          <w:szCs w:val="32"/>
+                        </w:rPr>
+                        <w:t>Formulários, Relatórios e Gráficos</w:t>
+                      </w:r>
+                      <w:r>
+                        <w:rPr>
+                          <w:b/>
+                          <w:bCs/>
+                          <w:i/>
+                          <w:iCs/>
+                          <w:color w:val="00B0F0"/>
+                          <w:sz w:val="32"/>
+                          <w:szCs w:val="32"/>
+                        </w:rPr>
+                        <w:t xml:space="preserve"> </w:t>
                       </w:r>
                     </w:p>
                   </w:txbxContent>
@@ -821,16 +1333,16 @@
         <mc:AlternateContent>
           <mc:Choice Requires="wps">
             <w:drawing>
-              <wp:anchor distT="0" distB="0" distL="114300" distR="114300" simplePos="0" relativeHeight="251675648" behindDoc="0" locked="0" layoutInCell="1" allowOverlap="1" wp14:anchorId="6864117C" wp14:editId="77BD6358">
+              <wp:anchor distT="0" distB="0" distL="114300" distR="114300" simplePos="0" relativeHeight="251675648" behindDoc="0" locked="0" layoutInCell="1" allowOverlap="1" wp14:anchorId="6864117C" wp14:editId="1BE942F9">
                 <wp:simplePos x="0" y="0"/>
                 <wp:positionH relativeFrom="column">
-                  <wp:posOffset>4008120</wp:posOffset>
+                  <wp:posOffset>4318635</wp:posOffset>
                 </wp:positionH>
                 <wp:positionV relativeFrom="paragraph">
-                  <wp:posOffset>2116455</wp:posOffset>
+                  <wp:posOffset>2232025</wp:posOffset>
                 </wp:positionV>
-                <wp:extent cx="1699260" cy="140970"/>
-                <wp:effectExtent l="0" t="19050" r="34290" b="30480"/>
+                <wp:extent cx="1403350" cy="140970"/>
+                <wp:effectExtent l="0" t="19050" r="44450" b="30480"/>
                 <wp:wrapNone/>
                 <wp:docPr id="2035395039" name="Seta: para a Direita 10"/>
                 <wp:cNvGraphicFramePr/>
@@ -841,7 +1353,7 @@
                       <wps:spPr>
                         <a:xfrm>
                           <a:off x="0" y="0"/>
-                          <a:ext cx="1699260" cy="140970"/>
+                          <a:ext cx="1403350" cy="140970"/>
                         </a:xfrm>
                         <a:prstGeom prst="rightArrow">
                           <a:avLst/>
@@ -886,7 +1398,7 @@
           </mc:Choice>
           <mc:Fallback>
             <w:pict>
-              <v:shapetype w14:anchorId="4FD5AEDC" id="_x0000_t13" coordsize="21600,21600" o:spt="13" adj="16200,5400" path="m@0,l@0@1,0@1,0@2@0@2@0,21600,21600,10800xe">
+              <v:shapetype w14:anchorId="159559A7" id="_x0000_t13" coordsize="21600,21600" o:spt="13" adj="16200,5400" path="m@0,l@0@1,0@1,0@2@0@2@0,21600,21600,10800xe">
                 <v:stroke joinstyle="miter"/>
                 <v:formulas>
                   <v:f eqn="val #0"/>
@@ -902,7 +1414,7 @@
                   <v:h position="#0,#1" xrange="0,21600" yrange="0,10800"/>
                 </v:handles>
               </v:shapetype>
-              <v:shape id="Seta: para a Direita 10" o:spid="_x0000_s1026" type="#_x0000_t13" style="position:absolute;margin-left:315.6pt;margin-top:166.65pt;width:133.8pt;height:11.1pt;z-index:251675648;visibility:visible;mso-wrap-style:square;mso-width-percent:0;mso-wrap-distance-left:9pt;mso-wrap-distance-top:0;mso-wrap-distance-right:9pt;mso-wrap-distance-bottom:0;mso-position-horizontal:absolute;mso-position-horizontal-relative:text;mso-position-vertical:absolute;mso-position-vertical-relative:text;mso-width-percent:0;mso-width-relative:margin;v-text-anchor:middle" o:gfxdata="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" adj="20704" fillcolor="#a8d08d [1945]" strokecolor="#09101d [484]" strokeweight="1pt"/>
+              <v:shape id="Seta: para a Direita 10" o:spid="_x0000_s1026" type="#_x0000_t13" style="position:absolute;margin-left:340.05pt;margin-top:175.75pt;width:110.5pt;height:11.1pt;z-index:251675648;visibility:visible;mso-wrap-style:square;mso-width-percent:0;mso-wrap-distance-left:9pt;mso-wrap-distance-top:0;mso-wrap-distance-right:9pt;mso-wrap-distance-bottom:0;mso-position-horizontal:absolute;mso-position-horizontal-relative:text;mso-position-vertical:absolute;mso-position-vertical-relative:text;mso-width-percent:0;mso-width-relative:margin;v-text-anchor:middle" o:gfxdata="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" adj="20515" fillcolor="#a8d08d [1945]" strokecolor="#09101d [484]" strokeweight="1pt"/>
             </w:pict>
           </mc:Fallback>
         </mc:AlternateContent>
@@ -914,16 +1426,16 @@
         <mc:AlternateContent>
           <mc:Choice Requires="wps">
             <w:drawing>
-              <wp:anchor distT="0" distB="0" distL="114300" distR="114300" simplePos="0" relativeHeight="251677696" behindDoc="0" locked="0" layoutInCell="1" allowOverlap="1" wp14:anchorId="10396017" wp14:editId="4E1787B1">
+              <wp:anchor distT="0" distB="0" distL="114300" distR="114300" simplePos="0" relativeHeight="251677696" behindDoc="0" locked="0" layoutInCell="1" allowOverlap="1" wp14:anchorId="10396017" wp14:editId="404115AC">
                 <wp:simplePos x="0" y="0"/>
                 <wp:positionH relativeFrom="column">
-                  <wp:posOffset>4024086</wp:posOffset>
+                  <wp:posOffset>4288790</wp:posOffset>
                 </wp:positionH>
                 <wp:positionV relativeFrom="paragraph">
-                  <wp:posOffset>2846070</wp:posOffset>
+                  <wp:posOffset>3278505</wp:posOffset>
                 </wp:positionV>
-                <wp:extent cx="1699260" cy="140970"/>
-                <wp:effectExtent l="0" t="19050" r="34290" b="30480"/>
+                <wp:extent cx="1403350" cy="140970"/>
+                <wp:effectExtent l="0" t="19050" r="44450" b="30480"/>
                 <wp:wrapNone/>
                 <wp:docPr id="762723233" name="Seta: para a Direita 10"/>
                 <wp:cNvGraphicFramePr/>
@@ -934,7 +1446,7 @@
                       <wps:spPr>
                         <a:xfrm>
                           <a:off x="0" y="0"/>
-                          <a:ext cx="1699260" cy="140970"/>
+                          <a:ext cx="1403350" cy="140970"/>
                         </a:xfrm>
                         <a:prstGeom prst="rightArrow">
                           <a:avLst/>
@@ -979,7 +1491,7 @@
           </mc:Choice>
           <mc:Fallback>
             <w:pict>
-              <v:shape w14:anchorId="7C482C9F" id="Seta: para a Direita 10" o:spid="_x0000_s1026" type="#_x0000_t13" style="position:absolute;margin-left:316.85pt;margin-top:224.1pt;width:133.8pt;height:11.1pt;z-index:251677696;visibility:visible;mso-wrap-style:square;mso-width-percent:0;mso-wrap-distance-left:9pt;mso-wrap-distance-top:0;mso-wrap-distance-right:9pt;mso-wrap-distance-bottom:0;mso-position-horizontal:absolute;mso-position-horizontal-relative:text;mso-position-vertical:absolute;mso-position-vertical-relative:text;mso-width-percent:0;mso-width-relative:margin;v-text-anchor:middle" o:gfxdata="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" adj="20704" fillcolor="#a8d08d [1945]" strokecolor="#09101d [484]" strokeweight="1pt"/>
+              <v:shape w14:anchorId="0F3BEFFB" id="Seta: para a Direita 10" o:spid="_x0000_s1026" type="#_x0000_t13" style="position:absolute;margin-left:337.7pt;margin-top:258.15pt;width:110.5pt;height:11.1pt;z-index:251677696;visibility:visible;mso-wrap-style:square;mso-width-percent:0;mso-wrap-distance-left:9pt;mso-wrap-distance-top:0;mso-wrap-distance-right:9pt;mso-wrap-distance-bottom:0;mso-position-horizontal:absolute;mso-position-horizontal-relative:text;mso-position-vertical:absolute;mso-position-vertical-relative:text;mso-width-percent:0;mso-width-relative:margin;v-text-anchor:middle" o:gfxdata="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" adj="20515" fillcolor="#a8d08d [1945]" strokecolor="#09101d [484]" strokeweight="1pt"/>
             </w:pict>
           </mc:Fallback>
         </mc:AlternateContent>
@@ -991,7 +1503,805 @@
         <mc:AlternateContent>
           <mc:Choice Requires="wps">
             <w:drawing>
-              <wp:anchor distT="0" distB="0" distL="114300" distR="114300" simplePos="0" relativeHeight="251672576" behindDoc="0" locked="0" layoutInCell="1" allowOverlap="1" wp14:anchorId="16F3982B" wp14:editId="20490317">
+              <wp:anchor distT="0" distB="0" distL="114300" distR="114300" simplePos="0" relativeHeight="251682816" behindDoc="0" locked="0" layoutInCell="1" allowOverlap="1" wp14:anchorId="4D0A62FB" wp14:editId="564F6E23">
+                <wp:simplePos x="0" y="0"/>
+                <wp:positionH relativeFrom="column">
+                  <wp:posOffset>4316307</wp:posOffset>
+                </wp:positionH>
+                <wp:positionV relativeFrom="paragraph">
+                  <wp:posOffset>4137025</wp:posOffset>
+                </wp:positionV>
+                <wp:extent cx="1403350" cy="140970"/>
+                <wp:effectExtent l="0" t="19050" r="44450" b="30480"/>
+                <wp:wrapNone/>
+                <wp:docPr id="2142451905" name="Seta: para a Direita 10"/>
+                <wp:cNvGraphicFramePr/>
+                <a:graphic xmlns:a="http://schemas.openxmlformats.org/drawingml/2006/main">
+                  <a:graphicData uri="http://schemas.microsoft.com/office/word/2010/wordprocessingShape">
+                    <wps:wsp>
+                      <wps:cNvSpPr/>
+                      <wps:spPr>
+                        <a:xfrm>
+                          <a:off x="0" y="0"/>
+                          <a:ext cx="1403350" cy="140970"/>
+                        </a:xfrm>
+                        <a:prstGeom prst="rightArrow">
+                          <a:avLst/>
+                        </a:prstGeom>
+                        <a:solidFill>
+                          <a:schemeClr val="accent6">
+                            <a:lumMod val="60000"/>
+                            <a:lumOff val="40000"/>
+                          </a:schemeClr>
+                        </a:solidFill>
+                      </wps:spPr>
+                      <wps:style>
+                        <a:lnRef idx="2">
+                          <a:schemeClr val="accent1">
+                            <a:shade val="15000"/>
+                          </a:schemeClr>
+                        </a:lnRef>
+                        <a:fillRef idx="1">
+                          <a:schemeClr val="accent1"/>
+                        </a:fillRef>
+                        <a:effectRef idx="0">
+                          <a:schemeClr val="accent1"/>
+                        </a:effectRef>
+                        <a:fontRef idx="minor">
+                          <a:schemeClr val="lt1"/>
+                        </a:fontRef>
+                      </wps:style>
+                      <wps:bodyPr rot="0" spcFirstLastPara="0" vertOverflow="overflow" horzOverflow="overflow" vert="horz" wrap="square" lIns="91440" tIns="45720" rIns="91440" bIns="45720" numCol="1" spcCol="0" rtlCol="0" fromWordArt="0" anchor="ctr" anchorCtr="0" forceAA="0" compatLnSpc="1">
+                        <a:prstTxWarp prst="textNoShape">
+                          <a:avLst/>
+                        </a:prstTxWarp>
+                        <a:noAutofit/>
+                      </wps:bodyPr>
+                    </wps:wsp>
+                  </a:graphicData>
+                </a:graphic>
+                <wp14:sizeRelH relativeFrom="margin">
+                  <wp14:pctWidth>0</wp14:pctWidth>
+                </wp14:sizeRelH>
+              </wp:anchor>
+            </w:drawing>
+          </mc:Choice>
+          <mc:Fallback>
+            <w:pict>
+              <v:shape w14:anchorId="0B240EBB" id="Seta: para a Direita 10" o:spid="_x0000_s1026" type="#_x0000_t13" style="position:absolute;margin-left:339.85pt;margin-top:325.75pt;width:110.5pt;height:11.1pt;z-index:251682816;visibility:visible;mso-wrap-style:square;mso-width-percent:0;mso-wrap-distance-left:9pt;mso-wrap-distance-top:0;mso-wrap-distance-right:9pt;mso-wrap-distance-bottom:0;mso-position-horizontal:absolute;mso-position-horizontal-relative:text;mso-position-vertical:absolute;mso-position-vertical-relative:text;mso-width-percent:0;mso-width-relative:margin;v-text-anchor:middle" o:gfxdata="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" adj="20515" fillcolor="#a8d08d [1945]" strokecolor="#09101d [484]" strokeweight="1pt"/>
+            </w:pict>
+          </mc:Fallback>
+        </mc:AlternateContent>
+      </w:r>
+      <w:r>
+        <w:rPr>
+          <w:noProof/>
+        </w:rPr>
+        <mc:AlternateContent>
+          <mc:Choice Requires="wps">
+            <w:drawing>
+              <wp:anchor distT="0" distB="0" distL="114300" distR="114300" simplePos="0" relativeHeight="251669504" behindDoc="0" locked="0" layoutInCell="1" allowOverlap="1" wp14:anchorId="6AF1270D" wp14:editId="60229AF5">
+                <wp:simplePos x="0" y="0"/>
+                <wp:positionH relativeFrom="margin">
+                  <wp:align>left</wp:align>
+                </wp:positionH>
+                <wp:positionV relativeFrom="paragraph">
+                  <wp:posOffset>1695722</wp:posOffset>
+                </wp:positionV>
+                <wp:extent cx="9263380" cy="3369733"/>
+                <wp:effectExtent l="0" t="0" r="13970" b="21590"/>
+                <wp:wrapNone/>
+                <wp:docPr id="1259216050" name="Caixa de Texto 1"/>
+                <wp:cNvGraphicFramePr/>
+                <a:graphic xmlns:a="http://schemas.openxmlformats.org/drawingml/2006/main">
+                  <a:graphicData uri="http://schemas.microsoft.com/office/word/2010/wordprocessingShape">
+                    <wps:wsp>
+                      <wps:cNvSpPr txBox="1"/>
+                      <wps:spPr>
+                        <a:xfrm>
+                          <a:off x="0" y="0"/>
+                          <a:ext cx="9263380" cy="3369733"/>
+                        </a:xfrm>
+                        <a:prstGeom prst="rect">
+                          <a:avLst/>
+                        </a:prstGeom>
+                        <a:solidFill>
+                          <a:schemeClr val="lt1"/>
+                        </a:solidFill>
+                        <a:ln w="6350">
+                          <a:solidFill>
+                            <a:prstClr val="black"/>
+                          </a:solidFill>
+                        </a:ln>
+                      </wps:spPr>
+                      <wps:txbx>
+                        <w:txbxContent>
+                          <w:p/>
+                          <w:p/>
+                        </w:txbxContent>
+                      </wps:txbx>
+                      <wps:bodyPr rot="0" spcFirstLastPara="0" vertOverflow="overflow" horzOverflow="overflow" vert="horz" wrap="square" lIns="91440" tIns="45720" rIns="91440" bIns="45720" numCol="1" spcCol="0" rtlCol="0" fromWordArt="0" anchor="t" anchorCtr="0" forceAA="0" compatLnSpc="1">
+                        <a:prstTxWarp prst="textNoShape">
+                          <a:avLst/>
+                        </a:prstTxWarp>
+                        <a:noAutofit/>
+                      </wps:bodyPr>
+                    </wps:wsp>
+                  </a:graphicData>
+                </a:graphic>
+                <wp14:sizeRelV relativeFrom="margin">
+                  <wp14:pctHeight>0</wp14:pctHeight>
+                </wp14:sizeRelV>
+              </wp:anchor>
+            </w:drawing>
+          </mc:Choice>
+          <mc:Fallback>
+            <w:pict>
+              <v:shapetype w14:anchorId="6AF1270D" id="_x0000_t202" coordsize="21600,21600" o:spt="202" path="m,l,21600r21600,l21600,xe">
+                <v:stroke joinstyle="miter"/>
+                <v:path gradientshapeok="t" o:connecttype="rect"/>
+              </v:shapetype>
+              <v:shape id="Caixa de Texto 1" o:spid="_x0000_s1027" type="#_x0000_t202" style="position:absolute;left:0;text-align:left;margin-left:0;margin-top:133.5pt;width:729.4pt;height:265.35pt;z-index:251669504;visibility:visible;mso-wrap-style:square;mso-height-percent:0;mso-wrap-distance-left:9pt;mso-wrap-distance-top:0;mso-wrap-distance-right:9pt;mso-wrap-distance-bottom:0;mso-position-horizontal:left;mso-position-horizontal-relative:margin;mso-position-vertical:absolute;mso-position-vertical-relative:text;mso-height-percent:0;mso-height-relative:margin;v-text-anchor:top" o:gfxdata="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" fillcolor="white [3201]" strokeweight=".5pt">
+                <v:textbox>
+                  <w:txbxContent>
+                    <w:p/>
+                    <w:p/>
+                  </w:txbxContent>
+                </v:textbox>
+                <w10:wrap anchorx="margin"/>
+              </v:shape>
+            </w:pict>
+          </mc:Fallback>
+        </mc:AlternateContent>
+      </w:r>
+      <w:r>
+        <w:rPr>
+          <w:noProof/>
+        </w:rPr>
+        <mc:AlternateContent>
+          <mc:Choice Requires="wps">
+            <w:drawing>
+              <wp:anchor distT="0" distB="0" distL="114300" distR="114300" simplePos="0" relativeHeight="251680768" behindDoc="0" locked="0" layoutInCell="1" allowOverlap="1" wp14:anchorId="192BA86F" wp14:editId="2A9F85EB">
+                <wp:simplePos x="0" y="0"/>
+                <wp:positionH relativeFrom="column">
+                  <wp:posOffset>5839672</wp:posOffset>
+                </wp:positionH>
+                <wp:positionV relativeFrom="paragraph">
+                  <wp:posOffset>3940598</wp:posOffset>
+                </wp:positionV>
+                <wp:extent cx="3210560" cy="921385"/>
+                <wp:effectExtent l="0" t="0" r="27940" b="12065"/>
+                <wp:wrapNone/>
+                <wp:docPr id="320941346" name="Fluxograma: Documento 10"/>
+                <wp:cNvGraphicFramePr/>
+                <a:graphic xmlns:a="http://schemas.openxmlformats.org/drawingml/2006/main">
+                  <a:graphicData uri="http://schemas.microsoft.com/office/word/2010/wordprocessingShape">
+                    <wps:wsp>
+                      <wps:cNvSpPr/>
+                      <wps:spPr>
+                        <a:xfrm>
+                          <a:off x="0" y="0"/>
+                          <a:ext cx="3210560" cy="921385"/>
+                        </a:xfrm>
+                        <a:prstGeom prst="flowChartDocument">
+                          <a:avLst/>
+                        </a:prstGeom>
+                        <a:solidFill>
+                          <a:schemeClr val="accent4">
+                            <a:lumMod val="20000"/>
+                            <a:lumOff val="80000"/>
+                          </a:schemeClr>
+                        </a:solidFill>
+                      </wps:spPr>
+                      <wps:style>
+                        <a:lnRef idx="2">
+                          <a:schemeClr val="accent1">
+                            <a:shade val="15000"/>
+                          </a:schemeClr>
+                        </a:lnRef>
+                        <a:fillRef idx="1">
+                          <a:schemeClr val="accent1"/>
+                        </a:fillRef>
+                        <a:effectRef idx="0">
+                          <a:schemeClr val="accent1"/>
+                        </a:effectRef>
+                        <a:fontRef idx="minor">
+                          <a:schemeClr val="lt1"/>
+                        </a:fontRef>
+                      </wps:style>
+                      <wps:txbx>
+                        <w:txbxContent>
+                          <w:p>
+                            <w:pPr>
+                              <w:pStyle w:val="PargrafodaLista"/>
+                              <w:numPr>
+                                <w:ilvl w:val="0"/>
+                                <w:numId w:val="3"/>
+                              </w:numPr>
+                              <w:jc w:val="left"/>
+                              <w:rPr>
+                                <w:b/>
+                                <w:bCs/>
+                                <w:i/>
+                                <w:iCs/>
+                                <w:color w:val="000000" w:themeColor="text1"/>
+                                <w:sz w:val="24"/>
+                                <w:szCs w:val="24"/>
+                              </w:rPr>
+                            </w:pPr>
+                            <w:r>
+                              <w:rPr>
+                                <w:b/>
+                                <w:bCs/>
+                                <w:i/>
+                                <w:iCs/>
+                                <w:color w:val="000000" w:themeColor="text1"/>
+                                <w:sz w:val="24"/>
+                                <w:szCs w:val="24"/>
+                              </w:rPr>
+                              <w:t>Relatórios</w:t>
+                            </w:r>
+                            <w:r>
+                              <w:rPr>
+                                <w:b/>
+                                <w:bCs/>
+                                <w:i/>
+                                <w:iCs/>
+                                <w:color w:val="000000" w:themeColor="text1"/>
+                                <w:sz w:val="24"/>
+                                <w:szCs w:val="24"/>
+                              </w:rPr>
+                              <w:t xml:space="preserve"> </w:t>
+                            </w:r>
+                          </w:p>
+                          <w:p>
+                            <w:pPr>
+                              <w:pStyle w:val="PargrafodaLista"/>
+                              <w:numPr>
+                                <w:ilvl w:val="0"/>
+                                <w:numId w:val="3"/>
+                              </w:numPr>
+                              <w:jc w:val="left"/>
+                              <w:rPr>
+                                <w:b/>
+                                <w:bCs/>
+                                <w:i/>
+                                <w:iCs/>
+                                <w:color w:val="000000" w:themeColor="text1"/>
+                                <w:sz w:val="24"/>
+                                <w:szCs w:val="24"/>
+                              </w:rPr>
+                            </w:pPr>
+                            <w:r>
+                              <w:rPr>
+                                <w:b/>
+                                <w:bCs/>
+                                <w:i/>
+                                <w:iCs/>
+                                <w:color w:val="000000" w:themeColor="text1"/>
+                                <w:sz w:val="24"/>
+                                <w:szCs w:val="24"/>
+                              </w:rPr>
+                              <w:t>Gráficos</w:t>
+                            </w:r>
+                          </w:p>
+                          <w:p>
+                            <w:pPr>
+                              <w:pStyle w:val="PargrafodaLista"/>
+                              <w:numPr>
+                                <w:ilvl w:val="0"/>
+                                <w:numId w:val="3"/>
+                              </w:numPr>
+                              <w:jc w:val="left"/>
+                              <w:rPr>
+                                <w:b/>
+                                <w:bCs/>
+                                <w:i/>
+                                <w:iCs/>
+                                <w:color w:val="000000" w:themeColor="text1"/>
+                                <w:sz w:val="24"/>
+                                <w:szCs w:val="24"/>
+                              </w:rPr>
+                            </w:pPr>
+                            <w:r>
+                              <w:rPr>
+                                <w:b/>
+                                <w:bCs/>
+                                <w:i/>
+                                <w:iCs/>
+                                <w:color w:val="000000" w:themeColor="text1"/>
+                                <w:sz w:val="24"/>
+                                <w:szCs w:val="24"/>
+                              </w:rPr>
+                              <w:t>DashBoard</w:t>
+                            </w:r>
+                          </w:p>
+                        </w:txbxContent>
+                      </wps:txbx>
+                      <wps:bodyPr rot="0" spcFirstLastPara="0" vertOverflow="overflow" horzOverflow="overflow" vert="horz" wrap="square" lIns="91440" tIns="45720" rIns="91440" bIns="45720" numCol="1" spcCol="0" rtlCol="0" fromWordArt="0" anchor="ctr" anchorCtr="0" forceAA="0" compatLnSpc="1">
+                        <a:prstTxWarp prst="textNoShape">
+                          <a:avLst/>
+                        </a:prstTxWarp>
+                        <a:noAutofit/>
+                      </wps:bodyPr>
+                    </wps:wsp>
+                  </a:graphicData>
+                </a:graphic>
+                <wp14:sizeRelH relativeFrom="margin">
+                  <wp14:pctWidth>0</wp14:pctWidth>
+                </wp14:sizeRelH>
+                <wp14:sizeRelV relativeFrom="margin">
+                  <wp14:pctHeight>0</wp14:pctHeight>
+                </wp14:sizeRelV>
+              </wp:anchor>
+            </w:drawing>
+          </mc:Choice>
+          <mc:Fallback>
+            <w:pict>
+              <v:shapetype w14:anchorId="192BA86F" id="_x0000_t114" coordsize="21600,21600" o:spt="114" path="m,20172v945,400,1887,628,2795,913c3587,21312,4342,21370,5060,21597v2037,,2567,-227,3095,-285c8722,21197,9325,20970,9855,20800v490,-228,945,-400,1472,-740c11817,19887,12347,19660,12875,19375v567,-228,1095,-513,1700,-740c15177,18462,15782,18122,16537,17950v718,-113,1398,-398,2228,-513c19635,17437,20577,17322,21597,17322l21597,,,xe">
+                <v:stroke joinstyle="miter"/>
+                <v:path o:connecttype="custom" o:connectlocs="10800,0;0,10800;10800,20400;21600,10800" textboxrect="0,0,21600,17322"/>
+              </v:shapetype>
+              <v:shape id="Fluxograma: Documento 10" o:spid="_x0000_s1028" type="#_x0000_t114" style="position:absolute;left:0;text-align:left;margin-left:459.8pt;margin-top:310.3pt;width:252.8pt;height:72.55pt;z-index:251680768;visibility:visible;mso-wrap-style:square;mso-width-percent:0;mso-height-percent:0;mso-wrap-distance-left:9pt;mso-wrap-distance-top:0;mso-wrap-distance-right:9pt;mso-wrap-distance-bottom:0;mso-position-horizontal:absolute;mso-position-horizontal-relative:text;mso-position-vertical:absolute;mso-position-vertical-relative:text;mso-width-percent:0;mso-height-percent:0;mso-width-relative:margin;mso-height-relative:margin;v-text-anchor:middle" o:gfxdata="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" fillcolor="#fff2cc [663]" strokecolor="#09101d [484]" strokeweight="1pt">
+                <v:textbox>
+                  <w:txbxContent>
+                    <w:p>
+                      <w:pPr>
+                        <w:pStyle w:val="PargrafodaLista"/>
+                        <w:numPr>
+                          <w:ilvl w:val="0"/>
+                          <w:numId w:val="3"/>
+                        </w:numPr>
+                        <w:jc w:val="left"/>
+                        <w:rPr>
+                          <w:b/>
+                          <w:bCs/>
+                          <w:i/>
+                          <w:iCs/>
+                          <w:color w:val="000000" w:themeColor="text1"/>
+                          <w:sz w:val="24"/>
+                          <w:szCs w:val="24"/>
+                        </w:rPr>
+                      </w:pPr>
+                      <w:r>
+                        <w:rPr>
+                          <w:b/>
+                          <w:bCs/>
+                          <w:i/>
+                          <w:iCs/>
+                          <w:color w:val="000000" w:themeColor="text1"/>
+                          <w:sz w:val="24"/>
+                          <w:szCs w:val="24"/>
+                        </w:rPr>
+                        <w:t>Relatórios</w:t>
+                      </w:r>
+                      <w:r>
+                        <w:rPr>
+                          <w:b/>
+                          <w:bCs/>
+                          <w:i/>
+                          <w:iCs/>
+                          <w:color w:val="000000" w:themeColor="text1"/>
+                          <w:sz w:val="24"/>
+                          <w:szCs w:val="24"/>
+                        </w:rPr>
+                        <w:t xml:space="preserve"> </w:t>
+                      </w:r>
+                    </w:p>
+                    <w:p>
+                      <w:pPr>
+                        <w:pStyle w:val="PargrafodaLista"/>
+                        <w:numPr>
+                          <w:ilvl w:val="0"/>
+                          <w:numId w:val="3"/>
+                        </w:numPr>
+                        <w:jc w:val="left"/>
+                        <w:rPr>
+                          <w:b/>
+                          <w:bCs/>
+                          <w:i/>
+                          <w:iCs/>
+                          <w:color w:val="000000" w:themeColor="text1"/>
+                          <w:sz w:val="24"/>
+                          <w:szCs w:val="24"/>
+                        </w:rPr>
+                      </w:pPr>
+                      <w:r>
+                        <w:rPr>
+                          <w:b/>
+                          <w:bCs/>
+                          <w:i/>
+                          <w:iCs/>
+                          <w:color w:val="000000" w:themeColor="text1"/>
+                          <w:sz w:val="24"/>
+                          <w:szCs w:val="24"/>
+                        </w:rPr>
+                        <w:t>Gráficos</w:t>
+                      </w:r>
+                    </w:p>
+                    <w:p>
+                      <w:pPr>
+                        <w:pStyle w:val="PargrafodaLista"/>
+                        <w:numPr>
+                          <w:ilvl w:val="0"/>
+                          <w:numId w:val="3"/>
+                        </w:numPr>
+                        <w:jc w:val="left"/>
+                        <w:rPr>
+                          <w:b/>
+                          <w:bCs/>
+                          <w:i/>
+                          <w:iCs/>
+                          <w:color w:val="000000" w:themeColor="text1"/>
+                          <w:sz w:val="24"/>
+                          <w:szCs w:val="24"/>
+                        </w:rPr>
+                      </w:pPr>
+                      <w:r>
+                        <w:rPr>
+                          <w:b/>
+                          <w:bCs/>
+                          <w:i/>
+                          <w:iCs/>
+                          <w:color w:val="000000" w:themeColor="text1"/>
+                          <w:sz w:val="24"/>
+                          <w:szCs w:val="24"/>
+                        </w:rPr>
+                        <w:t>DashBoard</w:t>
+                      </w:r>
+                    </w:p>
+                  </w:txbxContent>
+                </v:textbox>
+              </v:shape>
+            </w:pict>
+          </mc:Fallback>
+        </mc:AlternateContent>
+      </w:r>
+      <w:r>
+        <w:rPr>
+          <w:noProof/>
+        </w:rPr>
+        <mc:AlternateContent>
+          <mc:Choice Requires="wps">
+            <w:drawing>
+              <wp:anchor distT="0" distB="0" distL="114300" distR="114300" simplePos="0" relativeHeight="251673600" behindDoc="0" locked="0" layoutInCell="1" allowOverlap="1" wp14:anchorId="122696B0" wp14:editId="2A8114AA">
+                <wp:simplePos x="0" y="0"/>
+                <wp:positionH relativeFrom="column">
+                  <wp:posOffset>5788872</wp:posOffset>
+                </wp:positionH>
+                <wp:positionV relativeFrom="paragraph">
+                  <wp:posOffset>2780665</wp:posOffset>
+                </wp:positionV>
+                <wp:extent cx="3275330" cy="1058333"/>
+                <wp:effectExtent l="0" t="0" r="20320" b="27940"/>
+                <wp:wrapNone/>
+                <wp:docPr id="1117990626" name="Fluxograma: Documento 11"/>
+                <wp:cNvGraphicFramePr/>
+                <a:graphic xmlns:a="http://schemas.openxmlformats.org/drawingml/2006/main">
+                  <a:graphicData uri="http://schemas.microsoft.com/office/word/2010/wordprocessingShape">
+                    <wps:wsp>
+                      <wps:cNvSpPr/>
+                      <wps:spPr>
+                        <a:xfrm>
+                          <a:off x="0" y="0"/>
+                          <a:ext cx="3275330" cy="1058333"/>
+                        </a:xfrm>
+                        <a:prstGeom prst="flowChartDocument">
+                          <a:avLst/>
+                        </a:prstGeom>
+                        <a:solidFill>
+                          <a:schemeClr val="accent4">
+                            <a:lumMod val="20000"/>
+                            <a:lumOff val="80000"/>
+                          </a:schemeClr>
+                        </a:solidFill>
+                      </wps:spPr>
+                      <wps:style>
+                        <a:lnRef idx="2">
+                          <a:schemeClr val="accent1">
+                            <a:shade val="15000"/>
+                          </a:schemeClr>
+                        </a:lnRef>
+                        <a:fillRef idx="1">
+                          <a:schemeClr val="accent1"/>
+                        </a:fillRef>
+                        <a:effectRef idx="0">
+                          <a:schemeClr val="accent1"/>
+                        </a:effectRef>
+                        <a:fontRef idx="minor">
+                          <a:schemeClr val="lt1"/>
+                        </a:fontRef>
+                      </wps:style>
+                      <wps:txbx>
+                        <w:txbxContent>
+                          <w:p>
+                            <w:pPr>
+                              <w:jc w:val="center"/>
+                              <w:rPr>
+                                <w:b/>
+                                <w:bCs/>
+                                <w:i/>
+                                <w:iCs/>
+                                <w:color w:val="000000" w:themeColor="text1"/>
+                                <w:sz w:val="24"/>
+                                <w:szCs w:val="24"/>
+                              </w:rPr>
+                            </w:pPr>
+                            <w:r>
+                              <w:rPr>
+                                <w:b/>
+                                <w:bCs/>
+                                <w:i/>
+                                <w:iCs/>
+                                <w:color w:val="000000" w:themeColor="text1"/>
+                                <w:sz w:val="24"/>
+                                <w:szCs w:val="24"/>
+                              </w:rPr>
+                              <w:t>Li</w:t>
+                            </w:r>
+                            <w:r>
+                              <w:rPr>
+                                <w:b/>
+                                <w:bCs/>
+                                <w:i/>
+                                <w:iCs/>
+                                <w:color w:val="000000" w:themeColor="text1"/>
+                                <w:sz w:val="24"/>
+                                <w:szCs w:val="24"/>
+                              </w:rPr>
+                              <w:t>sta de Estimativas para ARP</w:t>
+                            </w:r>
+                          </w:p>
+                          <w:p>
+                            <w:pPr>
+                              <w:pStyle w:val="PargrafodaLista"/>
+                              <w:numPr>
+                                <w:ilvl w:val="0"/>
+                                <w:numId w:val="1"/>
+                              </w:numPr>
+                              <w:jc w:val="left"/>
+                              <w:rPr>
+                                <w:b/>
+                                <w:bCs/>
+                                <w:i/>
+                                <w:iCs/>
+                                <w:color w:val="000000" w:themeColor="text1"/>
+                                <w:sz w:val="24"/>
+                                <w:szCs w:val="24"/>
+                              </w:rPr>
+                            </w:pPr>
+                            <w:r>
+                              <w:rPr>
+                                <w:b/>
+                                <w:bCs/>
+                                <w:i/>
+                                <w:iCs/>
+                                <w:color w:val="000000" w:themeColor="text1"/>
+                                <w:sz w:val="24"/>
+                                <w:szCs w:val="24"/>
+                              </w:rPr>
+                              <w:t>Colhe assinatura do setor de Obras</w:t>
+                            </w:r>
+                          </w:p>
+                          <w:p>
+                            <w:pPr>
+                              <w:pStyle w:val="PargrafodaLista"/>
+                              <w:numPr>
+                                <w:ilvl w:val="0"/>
+                                <w:numId w:val="1"/>
+                              </w:numPr>
+                              <w:jc w:val="left"/>
+                              <w:rPr>
+                                <w:b/>
+                                <w:bCs/>
+                                <w:i/>
+                                <w:iCs/>
+                                <w:color w:val="000000" w:themeColor="text1"/>
+                                <w:sz w:val="24"/>
+                                <w:szCs w:val="24"/>
+                              </w:rPr>
+                            </w:pPr>
+                            <w:r>
+                              <w:rPr>
+                                <w:b/>
+                                <w:bCs/>
+                                <w:i/>
+                                <w:iCs/>
+                                <w:color w:val="000000" w:themeColor="text1"/>
+                                <w:sz w:val="24"/>
+                                <w:szCs w:val="24"/>
+                              </w:rPr>
+                              <w:t>Envio para setor de Licitações</w:t>
+                            </w:r>
+                            <w:r>
+                              <w:rPr>
+                                <w:b/>
+                                <w:bCs/>
+                                <w:i/>
+                                <w:iCs/>
+                                <w:color w:val="000000" w:themeColor="text1"/>
+                                <w:sz w:val="24"/>
+                                <w:szCs w:val="24"/>
+                              </w:rPr>
+                              <w:t xml:space="preserve">.        </w:t>
+                            </w:r>
+                            <w:r>
+                              <w:rPr>
+                                <w:b/>
+                                <w:bCs/>
+                                <w:i/>
+                                <w:iCs/>
+                                <w:color w:val="FFFFFF" w:themeColor="background1"/>
+                                <w:sz w:val="24"/>
+                                <w:szCs w:val="24"/>
+                              </w:rPr>
+                              <w:t xml:space="preserve"> .</w:t>
+                            </w:r>
+                          </w:p>
+                        </w:txbxContent>
+                      </wps:txbx>
+                      <wps:bodyPr rot="0" spcFirstLastPara="0" vertOverflow="overflow" horzOverflow="overflow" vert="horz" wrap="square" lIns="91440" tIns="45720" rIns="91440" bIns="45720" numCol="1" spcCol="0" rtlCol="0" fromWordArt="0" anchor="ctr" anchorCtr="0" forceAA="0" compatLnSpc="1">
+                        <a:prstTxWarp prst="textNoShape">
+                          <a:avLst/>
+                        </a:prstTxWarp>
+                        <a:noAutofit/>
+                      </wps:bodyPr>
+                    </wps:wsp>
+                  </a:graphicData>
+                </a:graphic>
+                <wp14:sizeRelH relativeFrom="margin">
+                  <wp14:pctWidth>0</wp14:pctWidth>
+                </wp14:sizeRelH>
+                <wp14:sizeRelV relativeFrom="margin">
+                  <wp14:pctHeight>0</wp14:pctHeight>
+                </wp14:sizeRelV>
+              </wp:anchor>
+            </w:drawing>
+          </mc:Choice>
+          <mc:Fallback>
+            <w:pict>
+              <v:shape w14:anchorId="122696B0" id="Fluxograma: Documento 11" o:spid="_x0000_s1029" type="#_x0000_t114" style="position:absolute;left:0;text-align:left;margin-left:455.8pt;margin-top:218.95pt;width:257.9pt;height:83.35pt;z-index:251673600;visibility:visible;mso-wrap-style:square;mso-width-percent:0;mso-height-percent:0;mso-wrap-distance-left:9pt;mso-wrap-distance-top:0;mso-wrap-distance-right:9pt;mso-wrap-distance-bottom:0;mso-position-horizontal:absolute;mso-position-horizontal-relative:text;mso-position-vertical:absolute;mso-position-vertical-relative:text;mso-width-percent:0;mso-height-percent:0;mso-width-relative:margin;mso-height-relative:margin;v-text-anchor:middle" o:gfxdata="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" fillcolor="#fff2cc [663]" strokecolor="#09101d [484]" strokeweight="1pt">
+                <v:textbox>
+                  <w:txbxContent>
+                    <w:p>
+                      <w:pPr>
+                        <w:jc w:val="center"/>
+                        <w:rPr>
+                          <w:b/>
+                          <w:bCs/>
+                          <w:i/>
+                          <w:iCs/>
+                          <w:color w:val="000000" w:themeColor="text1"/>
+                          <w:sz w:val="24"/>
+                          <w:szCs w:val="24"/>
+                        </w:rPr>
+                      </w:pPr>
+                      <w:r>
+                        <w:rPr>
+                          <w:b/>
+                          <w:bCs/>
+                          <w:i/>
+                          <w:iCs/>
+                          <w:color w:val="000000" w:themeColor="text1"/>
+                          <w:sz w:val="24"/>
+                          <w:szCs w:val="24"/>
+                        </w:rPr>
+                        <w:t>Li</w:t>
+                      </w:r>
+                      <w:r>
+                        <w:rPr>
+                          <w:b/>
+                          <w:bCs/>
+                          <w:i/>
+                          <w:iCs/>
+                          <w:color w:val="000000" w:themeColor="text1"/>
+                          <w:sz w:val="24"/>
+                          <w:szCs w:val="24"/>
+                        </w:rPr>
+                        <w:t>sta de Estimativas para ARP</w:t>
+                      </w:r>
+                    </w:p>
+                    <w:p>
+                      <w:pPr>
+                        <w:pStyle w:val="PargrafodaLista"/>
+                        <w:numPr>
+                          <w:ilvl w:val="0"/>
+                          <w:numId w:val="1"/>
+                        </w:numPr>
+                        <w:jc w:val="left"/>
+                        <w:rPr>
+                          <w:b/>
+                          <w:bCs/>
+                          <w:i/>
+                          <w:iCs/>
+                          <w:color w:val="000000" w:themeColor="text1"/>
+                          <w:sz w:val="24"/>
+                          <w:szCs w:val="24"/>
+                        </w:rPr>
+                      </w:pPr>
+                      <w:r>
+                        <w:rPr>
+                          <w:b/>
+                          <w:bCs/>
+                          <w:i/>
+                          <w:iCs/>
+                          <w:color w:val="000000" w:themeColor="text1"/>
+                          <w:sz w:val="24"/>
+                          <w:szCs w:val="24"/>
+                        </w:rPr>
+                        <w:t>Colhe assinatura do setor de Obras</w:t>
+                      </w:r>
+                    </w:p>
+                    <w:p>
+                      <w:pPr>
+                        <w:pStyle w:val="PargrafodaLista"/>
+                        <w:numPr>
+                          <w:ilvl w:val="0"/>
+                          <w:numId w:val="1"/>
+                        </w:numPr>
+                        <w:jc w:val="left"/>
+                        <w:rPr>
+                          <w:b/>
+                          <w:bCs/>
+                          <w:i/>
+                          <w:iCs/>
+                          <w:color w:val="000000" w:themeColor="text1"/>
+                          <w:sz w:val="24"/>
+                          <w:szCs w:val="24"/>
+                        </w:rPr>
+                      </w:pPr>
+                      <w:r>
+                        <w:rPr>
+                          <w:b/>
+                          <w:bCs/>
+                          <w:i/>
+                          <w:iCs/>
+                          <w:color w:val="000000" w:themeColor="text1"/>
+                          <w:sz w:val="24"/>
+                          <w:szCs w:val="24"/>
+                        </w:rPr>
+                        <w:t>Envio para setor de Licitações</w:t>
+                      </w:r>
+                      <w:r>
+                        <w:rPr>
+                          <w:b/>
+                          <w:bCs/>
+                          <w:i/>
+                          <w:iCs/>
+                          <w:color w:val="000000" w:themeColor="text1"/>
+                          <w:sz w:val="24"/>
+                          <w:szCs w:val="24"/>
+                        </w:rPr>
+                        <w:t xml:space="preserve">.        </w:t>
+                      </w:r>
+                      <w:r>
+                        <w:rPr>
+                          <w:b/>
+                          <w:bCs/>
+                          <w:i/>
+                          <w:iCs/>
+                          <w:color w:val="FFFFFF" w:themeColor="background1"/>
+                          <w:sz w:val="24"/>
+                          <w:szCs w:val="24"/>
+                        </w:rPr>
+                        <w:t xml:space="preserve"> .</w:t>
+                      </w:r>
+                    </w:p>
+                  </w:txbxContent>
+                </v:textbox>
+              </v:shape>
+            </w:pict>
+          </mc:Fallback>
+        </mc:AlternateContent>
+      </w:r>
+      <w:r>
+        <w:rPr>
+          <w:noProof/>
+        </w:rPr>
+        <mc:AlternateContent>
+          <mc:Choice Requires="wps">
+            <w:drawing>
+              <wp:anchor distT="0" distB="0" distL="114300" distR="114300" simplePos="0" relativeHeight="251672576" behindDoc="0" locked="0" layoutInCell="1" allowOverlap="1" wp14:anchorId="16F3982B" wp14:editId="6D256A30">
                 <wp:simplePos x="0" y="0"/>
                 <wp:positionH relativeFrom="column">
                   <wp:posOffset>5839369</wp:posOffset>
@@ -1163,11 +2473,7 @@
           </mc:Choice>
           <mc:Fallback>
             <w:pict>
-              <v:shapetype w14:anchorId="16F3982B" id="_x0000_t114" coordsize="21600,21600" o:spt="114" path="m,20172v945,400,1887,628,2795,913c3587,21312,4342,21370,5060,21597v2037,,2567,-227,3095,-285c8722,21197,9325,20970,9855,20800v490,-228,945,-400,1472,-740c11817,19887,12347,19660,12875,19375v567,-228,1095,-513,1700,-740c15177,18462,15782,18122,16537,17950v718,-113,1398,-398,2228,-513c19635,17437,20577,17322,21597,17322l21597,,,xe">
-                <v:stroke joinstyle="miter"/>
-                <v:path o:connecttype="custom" o:connectlocs="10800,0;0,10800;10800,20400;21600,10800" textboxrect="0,0,21600,17322"/>
-              </v:shapetype>
-              <v:shape id="Fluxograma: Documento 10" o:spid="_x0000_s1028" type="#_x0000_t114" style="position:absolute;left:0;text-align:left;margin-left:459.8pt;margin-top:147.2pt;width:252.8pt;height:62.55pt;z-index:251672576;visibility:visible;mso-wrap-style:square;mso-width-percent:0;mso-height-percent:0;mso-wrap-distance-left:9pt;mso-wrap-distance-top:0;mso-wrap-distance-right:9pt;mso-wrap-distance-bottom:0;mso-position-horizontal:absolute;mso-position-horizontal-relative:text;mso-position-vertical:absolute;mso-position-vertical-relative:text;mso-width-percent:0;mso-height-percent:0;mso-width-relative:margin;mso-height-relative:margin;v-text-anchor:middle" o:gfxdata="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" fillcolor="#fff2cc [663]" strokecolor="#09101d [484]" strokeweight="1pt">
+              <v:shape w14:anchorId="16F3982B" id="_x0000_s1030" type="#_x0000_t114" style="position:absolute;left:0;text-align:left;margin-left:459.8pt;margin-top:147.2pt;width:252.8pt;height:62.55pt;z-index:251672576;visibility:visible;mso-wrap-style:square;mso-width-percent:0;mso-height-percent:0;mso-wrap-distance-left:9pt;mso-wrap-distance-top:0;mso-wrap-distance-right:9pt;mso-wrap-distance-bottom:0;mso-position-horizontal:absolute;mso-position-horizontal-relative:text;mso-position-vertical:absolute;mso-position-vertical-relative:text;mso-width-percent:0;mso-height-percent:0;mso-width-relative:margin;mso-height-relative:margin;v-text-anchor:middle" o:gfxdata="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" fillcolor="#fff2cc [663]" strokecolor="#09101d [484]" strokeweight="1pt">
                 <v:textbox>
                   <w:txbxContent>
                     <w:p>
@@ -1268,343 +2574,6 @@
                           <w:szCs w:val="24"/>
                         </w:rPr>
                         <w:t>)</w:t>
-                      </w:r>
-                    </w:p>
-                  </w:txbxContent>
-                </v:textbox>
-              </v:shape>
-            </w:pict>
-          </mc:Fallback>
-        </mc:AlternateContent>
-      </w:r>
-      <w:r>
-        <w:rPr>
-          <w:noProof/>
-        </w:rPr>
-        <mc:AlternateContent>
-          <mc:Choice Requires="wps">
-            <w:drawing>
-              <wp:anchor distT="0" distB="0" distL="114300" distR="114300" simplePos="0" relativeHeight="251673600" behindDoc="0" locked="0" layoutInCell="1" allowOverlap="1" wp14:anchorId="122696B0" wp14:editId="40B5B579">
-                <wp:simplePos x="0" y="0"/>
-                <wp:positionH relativeFrom="column">
-                  <wp:posOffset>5789839</wp:posOffset>
-                </wp:positionH>
-                <wp:positionV relativeFrom="paragraph">
-                  <wp:posOffset>2882265</wp:posOffset>
-                </wp:positionV>
-                <wp:extent cx="3275330" cy="1055370"/>
-                <wp:effectExtent l="0" t="0" r="20320" b="11430"/>
-                <wp:wrapNone/>
-                <wp:docPr id="1117990626" name="Fluxograma: Documento 11"/>
-                <wp:cNvGraphicFramePr/>
-                <a:graphic xmlns:a="http://schemas.openxmlformats.org/drawingml/2006/main">
-                  <a:graphicData uri="http://schemas.microsoft.com/office/word/2010/wordprocessingShape">
-                    <wps:wsp>
-                      <wps:cNvSpPr/>
-                      <wps:spPr>
-                        <a:xfrm>
-                          <a:off x="0" y="0"/>
-                          <a:ext cx="3275330" cy="1055370"/>
-                        </a:xfrm>
-                        <a:prstGeom prst="flowChartDocument">
-                          <a:avLst/>
-                        </a:prstGeom>
-                        <a:solidFill>
-                          <a:schemeClr val="accent4">
-                            <a:lumMod val="20000"/>
-                            <a:lumOff val="80000"/>
-                          </a:schemeClr>
-                        </a:solidFill>
-                      </wps:spPr>
-                      <wps:style>
-                        <a:lnRef idx="2">
-                          <a:schemeClr val="accent1">
-                            <a:shade val="15000"/>
-                          </a:schemeClr>
-                        </a:lnRef>
-                        <a:fillRef idx="1">
-                          <a:schemeClr val="accent1"/>
-                        </a:fillRef>
-                        <a:effectRef idx="0">
-                          <a:schemeClr val="accent1"/>
-                        </a:effectRef>
-                        <a:fontRef idx="minor">
-                          <a:schemeClr val="lt1"/>
-                        </a:fontRef>
-                      </wps:style>
-                      <wps:txbx>
-                        <w:txbxContent>
-                          <w:p>
-                            <w:pPr>
-                              <w:jc w:val="center"/>
-                              <w:rPr>
-                                <w:b/>
-                                <w:bCs/>
-                                <w:i/>
-                                <w:iCs/>
-                                <w:color w:val="000000" w:themeColor="text1"/>
-                                <w:sz w:val="24"/>
-                                <w:szCs w:val="24"/>
-                              </w:rPr>
-                            </w:pPr>
-                            <w:r>
-                              <w:rPr>
-                                <w:b/>
-                                <w:bCs/>
-                                <w:i/>
-                                <w:iCs/>
-                                <w:color w:val="000000" w:themeColor="text1"/>
-                                <w:sz w:val="24"/>
-                                <w:szCs w:val="24"/>
-                              </w:rPr>
-                              <w:t>Li</w:t>
-                            </w:r>
-                            <w:r>
-                              <w:rPr>
-                                <w:b/>
-                                <w:bCs/>
-                                <w:i/>
-                                <w:iCs/>
-                                <w:color w:val="000000" w:themeColor="text1"/>
-                                <w:sz w:val="24"/>
-                                <w:szCs w:val="24"/>
-                              </w:rPr>
-                              <w:t>sta de Estimativas para ARP</w:t>
-                            </w:r>
-                          </w:p>
-                          <w:p>
-                            <w:pPr>
-                              <w:pStyle w:val="PargrafodaLista"/>
-                              <w:numPr>
-                                <w:ilvl w:val="0"/>
-                                <w:numId w:val="1"/>
-                              </w:numPr>
-                              <w:jc w:val="center"/>
-                              <w:rPr>
-                                <w:b/>
-                                <w:bCs/>
-                                <w:i/>
-                                <w:iCs/>
-                                <w:color w:val="000000" w:themeColor="text1"/>
-                                <w:sz w:val="24"/>
-                                <w:szCs w:val="24"/>
-                              </w:rPr>
-                            </w:pPr>
-                            <w:r>
-                              <w:rPr>
-                                <w:b/>
-                                <w:bCs/>
-                                <w:i/>
-                                <w:iCs/>
-                                <w:color w:val="000000" w:themeColor="text1"/>
-                                <w:sz w:val="24"/>
-                                <w:szCs w:val="24"/>
-                              </w:rPr>
-                              <w:t>Colhe assinatura do setor de Obras</w:t>
-                            </w:r>
-                          </w:p>
-                          <w:p>
-                            <w:pPr>
-                              <w:pStyle w:val="PargrafodaLista"/>
-                              <w:numPr>
-                                <w:ilvl w:val="0"/>
-                                <w:numId w:val="1"/>
-                              </w:numPr>
-                              <w:jc w:val="center"/>
-                              <w:rPr>
-                                <w:b/>
-                                <w:bCs/>
-                                <w:i/>
-                                <w:iCs/>
-                                <w:color w:val="000000" w:themeColor="text1"/>
-                                <w:sz w:val="24"/>
-                                <w:szCs w:val="24"/>
-                              </w:rPr>
-                            </w:pPr>
-                            <w:r>
-                              <w:rPr>
-                                <w:b/>
-                                <w:bCs/>
-                                <w:i/>
-                                <w:iCs/>
-                                <w:color w:val="000000" w:themeColor="text1"/>
-                                <w:sz w:val="24"/>
-                                <w:szCs w:val="24"/>
-                              </w:rPr>
-                              <w:t>Envio para setor de Licitações</w:t>
-                            </w:r>
-                            <w:r>
-                              <w:rPr>
-                                <w:b/>
-                                <w:bCs/>
-                                <w:i/>
-                                <w:iCs/>
-                                <w:color w:val="000000" w:themeColor="text1"/>
-                                <w:sz w:val="24"/>
-                                <w:szCs w:val="24"/>
-                              </w:rPr>
-                              <w:t xml:space="preserve">.        </w:t>
-                            </w:r>
-                            <w:r>
-                              <w:rPr>
-                                <w:b/>
-                                <w:bCs/>
-                                <w:i/>
-                                <w:iCs/>
-                                <w:color w:val="FFFFFF" w:themeColor="background1"/>
-                                <w:sz w:val="24"/>
-                                <w:szCs w:val="24"/>
-                              </w:rPr>
-                              <w:t xml:space="preserve"> .</w:t>
-                            </w:r>
-                          </w:p>
-                        </w:txbxContent>
-                      </wps:txbx>
-                      <wps:bodyPr rot="0" spcFirstLastPara="0" vertOverflow="overflow" horzOverflow="overflow" vert="horz" wrap="square" lIns="91440" tIns="45720" rIns="91440" bIns="45720" numCol="1" spcCol="0" rtlCol="0" fromWordArt="0" anchor="ctr" anchorCtr="0" forceAA="0" compatLnSpc="1">
-                        <a:prstTxWarp prst="textNoShape">
-                          <a:avLst/>
-                        </a:prstTxWarp>
-                        <a:noAutofit/>
-                      </wps:bodyPr>
-                    </wps:wsp>
-                  </a:graphicData>
-                </a:graphic>
-                <wp14:sizeRelH relativeFrom="margin">
-                  <wp14:pctWidth>0</wp14:pctWidth>
-                </wp14:sizeRelH>
-                <wp14:sizeRelV relativeFrom="margin">
-                  <wp14:pctHeight>0</wp14:pctHeight>
-                </wp14:sizeRelV>
-              </wp:anchor>
-            </w:drawing>
-          </mc:Choice>
-          <mc:Fallback>
-            <w:pict>
-              <v:shape w14:anchorId="122696B0" id="Fluxograma: Documento 11" o:spid="_x0000_s1029" type="#_x0000_t114" style="position:absolute;left:0;text-align:left;margin-left:455.9pt;margin-top:226.95pt;width:257.9pt;height:83.1pt;z-index:251673600;visibility:visible;mso-wrap-style:square;mso-width-percent:0;mso-height-percent:0;mso-wrap-distance-left:9pt;mso-wrap-distance-top:0;mso-wrap-distance-right:9pt;mso-wrap-distance-bottom:0;mso-position-horizontal:absolute;mso-position-horizontal-relative:text;mso-position-vertical:absolute;mso-position-vertical-relative:text;mso-width-percent:0;mso-height-percent:0;mso-width-relative:margin;mso-height-relative:margin;v-text-anchor:middle" o:gfxdata="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" fillcolor="#fff2cc [663]" strokecolor="#09101d [484]" strokeweight="1pt">
-                <v:textbox>
-                  <w:txbxContent>
-                    <w:p>
-                      <w:pPr>
-                        <w:jc w:val="center"/>
-                        <w:rPr>
-                          <w:b/>
-                          <w:bCs/>
-                          <w:i/>
-                          <w:iCs/>
-                          <w:color w:val="000000" w:themeColor="text1"/>
-                          <w:sz w:val="24"/>
-                          <w:szCs w:val="24"/>
-                        </w:rPr>
-                      </w:pPr>
-                      <w:r>
-                        <w:rPr>
-                          <w:b/>
-                          <w:bCs/>
-                          <w:i/>
-                          <w:iCs/>
-                          <w:color w:val="000000" w:themeColor="text1"/>
-                          <w:sz w:val="24"/>
-                          <w:szCs w:val="24"/>
-                        </w:rPr>
-                        <w:t>Li</w:t>
-                      </w:r>
-                      <w:r>
-                        <w:rPr>
-                          <w:b/>
-                          <w:bCs/>
-                          <w:i/>
-                          <w:iCs/>
-                          <w:color w:val="000000" w:themeColor="text1"/>
-                          <w:sz w:val="24"/>
-                          <w:szCs w:val="24"/>
-                        </w:rPr>
-                        <w:t>sta de Estimativas para ARP</w:t>
-                      </w:r>
-                    </w:p>
-                    <w:p>
-                      <w:pPr>
-                        <w:pStyle w:val="PargrafodaLista"/>
-                        <w:numPr>
-                          <w:ilvl w:val="0"/>
-                          <w:numId w:val="1"/>
-                        </w:numPr>
-                        <w:jc w:val="center"/>
-                        <w:rPr>
-                          <w:b/>
-                          <w:bCs/>
-                          <w:i/>
-                          <w:iCs/>
-                          <w:color w:val="000000" w:themeColor="text1"/>
-                          <w:sz w:val="24"/>
-                          <w:szCs w:val="24"/>
-                        </w:rPr>
-                      </w:pPr>
-                      <w:r>
-                        <w:rPr>
-                          <w:b/>
-                          <w:bCs/>
-                          <w:i/>
-                          <w:iCs/>
-                          <w:color w:val="000000" w:themeColor="text1"/>
-                          <w:sz w:val="24"/>
-                          <w:szCs w:val="24"/>
-                        </w:rPr>
-                        <w:t>Colhe assinatura do setor de Obras</w:t>
-                      </w:r>
-                    </w:p>
-                    <w:p>
-                      <w:pPr>
-                        <w:pStyle w:val="PargrafodaLista"/>
-                        <w:numPr>
-                          <w:ilvl w:val="0"/>
-                          <w:numId w:val="1"/>
-                        </w:numPr>
-                        <w:jc w:val="center"/>
-                        <w:rPr>
-                          <w:b/>
-                          <w:bCs/>
-                          <w:i/>
-                          <w:iCs/>
-                          <w:color w:val="000000" w:themeColor="text1"/>
-                          <w:sz w:val="24"/>
-                          <w:szCs w:val="24"/>
-                        </w:rPr>
-                      </w:pPr>
-                      <w:r>
-                        <w:rPr>
-                          <w:b/>
-                          <w:bCs/>
-                          <w:i/>
-                          <w:iCs/>
-                          <w:color w:val="000000" w:themeColor="text1"/>
-                          <w:sz w:val="24"/>
-                          <w:szCs w:val="24"/>
-                        </w:rPr>
-                        <w:t>Envio para setor de Licitações</w:t>
-                      </w:r>
-                      <w:r>
-                        <w:rPr>
-                          <w:b/>
-                          <w:bCs/>
-                          <w:i/>
-                          <w:iCs/>
-                          <w:color w:val="000000" w:themeColor="text1"/>
-                          <w:sz w:val="24"/>
-                          <w:szCs w:val="24"/>
-                        </w:rPr>
-                        <w:t xml:space="preserve">.        </w:t>
-                      </w:r>
-                      <w:r>
-                        <w:rPr>
-                          <w:b/>
-                          <w:bCs/>
-                          <w:i/>
-                          <w:iCs/>
-                          <w:color w:val="FFFFFF" w:themeColor="background1"/>
-                          <w:sz w:val="24"/>
-                          <w:szCs w:val="24"/>
-                        </w:rPr>
-                        <w:t xml:space="preserve"> .</w:t>
                       </w:r>
                     </w:p>
                   </w:txbxContent>
@@ -1816,8 +2785,8 @@
                                 <w:i/>
                                 <w:iCs/>
                                 <w:color w:val="0D0D0D" w:themeColor="text1" w:themeTint="F2"/>
-                                <w:sz w:val="24"/>
-                                <w:szCs w:val="24"/>
+                                <w:sz w:val="32"/>
+                                <w:szCs w:val="32"/>
                               </w:rPr>
                             </w:pPr>
                             <w:r>
@@ -1827,10 +2796,10 @@
                                 <w:i/>
                                 <w:iCs/>
                                 <w:color w:val="0D0D0D" w:themeColor="text1" w:themeTint="F2"/>
-                                <w:sz w:val="24"/>
-                                <w:szCs w:val="24"/>
-                              </w:rPr>
-                              <w:t>Planilha de Saldos</w:t>
+                                <w:sz w:val="32"/>
+                                <w:szCs w:val="32"/>
+                              </w:rPr>
+                              <w:t>AED-S</w:t>
                             </w:r>
                           </w:p>
                           <w:p>
@@ -1842,6 +2811,8 @@
                                 <w:i/>
                                 <w:iCs/>
                                 <w:color w:val="0D0D0D" w:themeColor="text1" w:themeTint="F2"/>
+                                <w:sz w:val="28"/>
+                                <w:szCs w:val="28"/>
                               </w:rPr>
                             </w:pPr>
                             <w:r>
@@ -1851,10 +2822,10 @@
                                 <w:i/>
                                 <w:iCs/>
                                 <w:color w:val="0D0D0D" w:themeColor="text1" w:themeTint="F2"/>
-                                <w:sz w:val="24"/>
-                                <w:szCs w:val="24"/>
-                              </w:rPr>
-                              <w:t>Planilha de Consumo Mensal</w:t>
+                                <w:sz w:val="32"/>
+                                <w:szCs w:val="32"/>
+                              </w:rPr>
+                              <w:t>AED-CM</w:t>
                             </w:r>
                           </w:p>
                         </w:txbxContent>
@@ -1879,7 +2850,7 @@
           </mc:Choice>
           <mc:Fallback>
             <w:pict>
-              <v:shape w14:anchorId="46BB32FF" id="Fluxograma: Armazenamento Interno 12" o:spid="_x0000_s1030" type="#_x0000_t113" style="position:absolute;left:0;text-align:left;margin-left:532.6pt;margin-top:16.1pt;width:181.7pt;height:74.55pt;z-index:251667456;visibility:visible;mso-wrap-style:square;mso-width-percent:0;mso-height-percent:0;mso-wrap-distance-left:9pt;mso-wrap-distance-top:0;mso-wrap-distance-right:9pt;mso-wrap-distance-bottom:0;mso-position-horizontal:absolute;mso-position-horizontal-relative:text;mso-position-vertical:absolute;mso-position-vertical-relative:text;mso-width-percent:0;mso-height-percent:0;mso-width-relative:margin;mso-height-relative:margin;v-text-anchor:middle" o:gfxdata="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" fillcolor="#c5e0b3 [1305]" strokecolor="white [3212]" strokeweight="1pt">
+              <v:shape w14:anchorId="46BB32FF" id="Fluxograma: Armazenamento Interno 12" o:spid="_x0000_s1031" type="#_x0000_t113" style="position:absolute;left:0;text-align:left;margin-left:532.6pt;margin-top:16.1pt;width:181.7pt;height:74.55pt;z-index:251667456;visibility:visible;mso-wrap-style:square;mso-width-percent:0;mso-height-percent:0;mso-wrap-distance-left:9pt;mso-wrap-distance-top:0;mso-wrap-distance-right:9pt;mso-wrap-distance-bottom:0;mso-position-horizontal:absolute;mso-position-horizontal-relative:text;mso-position-vertical:absolute;mso-position-vertical-relative:text;mso-width-percent:0;mso-height-percent:0;mso-width-relative:margin;mso-height-relative:margin;v-text-anchor:middle" o:gfxdata="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" fillcolor="#c5e0b3 [1305]" strokecolor="white [3212]" strokeweight="1pt">
                 <v:textbox>
                   <w:txbxContent>
                     <w:p>
@@ -1891,8 +2862,8 @@
                           <w:i/>
                           <w:iCs/>
                           <w:color w:val="0D0D0D" w:themeColor="text1" w:themeTint="F2"/>
-                          <w:sz w:val="24"/>
-                          <w:szCs w:val="24"/>
+                          <w:sz w:val="32"/>
+                          <w:szCs w:val="32"/>
                         </w:rPr>
                       </w:pPr>
                       <w:r>
@@ -1902,10 +2873,10 @@
                           <w:i/>
                           <w:iCs/>
                           <w:color w:val="0D0D0D" w:themeColor="text1" w:themeTint="F2"/>
-                          <w:sz w:val="24"/>
-                          <w:szCs w:val="24"/>
-                        </w:rPr>
-                        <w:t>Planilha de Saldos</w:t>
+                          <w:sz w:val="32"/>
+                          <w:szCs w:val="32"/>
+                        </w:rPr>
+                        <w:t>AED-S</w:t>
                       </w:r>
                     </w:p>
                     <w:p>
@@ -1917,6 +2888,8 @@
                           <w:i/>
                           <w:iCs/>
                           <w:color w:val="0D0D0D" w:themeColor="text1" w:themeTint="F2"/>
+                          <w:sz w:val="28"/>
+                          <w:szCs w:val="28"/>
                         </w:rPr>
                       </w:pPr>
                       <w:r>
@@ -1926,10 +2899,10 @@
                           <w:i/>
                           <w:iCs/>
                           <w:color w:val="0D0D0D" w:themeColor="text1" w:themeTint="F2"/>
-                          <w:sz w:val="24"/>
-                          <w:szCs w:val="24"/>
-                        </w:rPr>
-                        <w:t>Planilha de Consumo Mensal</w:t>
+                          <w:sz w:val="32"/>
+                          <w:szCs w:val="32"/>
+                        </w:rPr>
+                        <w:t>AED-CM</w:t>
                       </w:r>
                     </w:p>
                   </w:txbxContent>
@@ -2506,27 +3479,19 @@
                               <w:rPr>
                                 <w:b/>
                                 <w:bCs/>
-                                <w:sz w:val="24"/>
-                                <w:szCs w:val="24"/>
+                                <w:sz w:val="30"/>
+                                <w:szCs w:val="30"/>
                               </w:rPr>
                             </w:pPr>
-                            <w:bookmarkStart w:id="0" w:name="_Hlk150804648"/>
-                            <w:bookmarkStart w:id="1" w:name="_Hlk150804649"/>
-                            <w:bookmarkStart w:id="2" w:name="_Hlk150804650"/>
-                            <w:bookmarkStart w:id="3" w:name="_Hlk150804651"/>
-                            <w:r>
-                              <w:rPr>
-                                <w:b/>
-                                <w:bCs/>
-                                <w:sz w:val="24"/>
-                                <w:szCs w:val="24"/>
-                              </w:rPr>
-                              <w:t>Admc</w:t>
-                            </w:r>
-                            <w:bookmarkEnd w:id="0"/>
-                            <w:bookmarkEnd w:id="1"/>
-                            <w:bookmarkEnd w:id="2"/>
-                            <w:bookmarkEnd w:id="3"/>
+                            <w:r>
+                              <w:rPr>
+                                <w:b/>
+                                <w:bCs/>
+                                <w:sz w:val="30"/>
+                                <w:szCs w:val="30"/>
+                              </w:rPr>
+                              <w:t>SG</w:t>
+                            </w:r>
                           </w:p>
                         </w:txbxContent>
                       </wps:txbx>
@@ -2551,7 +3516,7 @@
                 <v:stroke joinstyle="miter"/>
                 <v:path gradientshapeok="t" o:connecttype="rect"/>
               </v:shapetype>
-              <v:shape id="Fluxograma: Processo 4" o:spid="_x0000_s1033" type="#_x0000_t109" style="position:absolute;left:0;text-align:left;margin-left:139.8pt;margin-top:16.95pt;width:90pt;height:63.4pt;z-index:251661312;visibility:visible;mso-wrap-style:square;mso-height-percent:0;mso-wrap-distance-left:9pt;mso-wrap-distance-top:0;mso-wrap-distance-right:9pt;mso-wrap-distance-bottom:0;mso-position-horizontal:absolute;mso-position-horizontal-relative:text;mso-position-vertical:absolute;mso-position-vertical-relative:text;mso-height-percent:0;mso-height-relative:margin;v-text-anchor:middle" o:gfxdata="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" fillcolor="#8eaadb [1940]" strokeweight="1pt">
+              <v:shape id="Fluxograma: Processo 4" o:spid="_x0000_s1034" type="#_x0000_t109" style="position:absolute;left:0;text-align:left;margin-left:139.8pt;margin-top:16.95pt;width:90pt;height:63.4pt;z-index:251661312;visibility:visible;mso-wrap-style:square;mso-height-percent:0;mso-wrap-distance-left:9pt;mso-wrap-distance-top:0;mso-wrap-distance-right:9pt;mso-wrap-distance-bottom:0;mso-position-horizontal:absolute;mso-position-horizontal-relative:text;mso-position-vertical:absolute;mso-position-vertical-relative:text;mso-height-percent:0;mso-height-relative:margin;v-text-anchor:middle" o:gfxdata="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" fillcolor="#8eaadb [1940]" strokeweight="1pt">
                 <v:textbox>
                   <w:txbxContent>
                     <w:p>
@@ -2560,27 +3525,19 @@
                         <w:rPr>
                           <w:b/>
                           <w:bCs/>
-                          <w:sz w:val="24"/>
-                          <w:szCs w:val="24"/>
+                          <w:sz w:val="30"/>
+                          <w:szCs w:val="30"/>
                         </w:rPr>
                       </w:pPr>
-                      <w:bookmarkStart w:id="4" w:name="_Hlk150804648"/>
-                      <w:bookmarkStart w:id="5" w:name="_Hlk150804649"/>
-                      <w:bookmarkStart w:id="6" w:name="_Hlk150804650"/>
-                      <w:bookmarkStart w:id="7" w:name="_Hlk150804651"/>
-                      <w:r>
-                        <w:rPr>
-                          <w:b/>
-                          <w:bCs/>
-                          <w:sz w:val="24"/>
-                          <w:szCs w:val="24"/>
-                        </w:rPr>
-                        <w:t>Admc</w:t>
-                      </w:r>
-                      <w:bookmarkEnd w:id="4"/>
-                      <w:bookmarkEnd w:id="5"/>
-                      <w:bookmarkEnd w:id="6"/>
-                      <w:bookmarkEnd w:id="7"/>
+                      <w:r>
+                        <w:rPr>
+                          <w:b/>
+                          <w:bCs/>
+                          <w:sz w:val="30"/>
+                          <w:szCs w:val="30"/>
+                        </w:rPr>
+                        <w:t>SG</w:t>
+                      </w:r>
                     </w:p>
                   </w:txbxContent>
                 </v:textbox>
@@ -2647,8 +3604,8 @@
                             <w:pPr>
                               <w:jc w:val="center"/>
                               <w:rPr>
-                                <w:sz w:val="24"/>
-                                <w:szCs w:val="24"/>
+                                <w:sz w:val="30"/>
+                                <w:szCs w:val="30"/>
                                 <w14:textOutline w14:w="9525" w14:cap="rnd" w14:cmpd="sng" w14:algn="ctr">
                                   <w14:gradFill>
                                     <w14:gsLst>
@@ -2686,8 +3643,8 @@
                             </w:pPr>
                             <w:r>
                               <w:rPr>
-                                <w:sz w:val="24"/>
-                                <w:szCs w:val="24"/>
+                                <w:sz w:val="30"/>
+                                <w:szCs w:val="30"/>
                                 <w14:textOutline w14:w="9525" w14:cap="rnd" w14:cmpd="sng" w14:algn="ctr">
                                   <w14:gradFill>
                                     <w14:gsLst>
@@ -2722,7 +3679,47 @@
                                   <w14:bevel/>
                                 </w14:textOutline>
                               </w:rPr>
-                              <w:t>OracleDB</w:t>
+                              <w:t>D</w:t>
+                            </w:r>
+                            <w:r>
+                              <w:rPr>
+                                <w:sz w:val="30"/>
+                                <w:szCs w:val="30"/>
+                                <w14:textOutline w14:w="9525" w14:cap="rnd" w14:cmpd="sng" w14:algn="ctr">
+                                  <w14:gradFill>
+                                    <w14:gsLst>
+                                      <w14:gs w14:pos="0">
+                                        <w14:schemeClr w14:val="accent1">
+                                          <w14:lumMod w14:val="5000"/>
+                                          <w14:lumOff w14:val="95000"/>
+                                        </w14:schemeClr>
+                                      </w14:gs>
+                                      <w14:gs w14:pos="74000">
+                                        <w14:schemeClr w14:val="accent1">
+                                          <w14:lumMod w14:val="45000"/>
+                                          <w14:lumOff w14:val="55000"/>
+                                        </w14:schemeClr>
+                                      </w14:gs>
+                                      <w14:gs w14:pos="83000">
+                                        <w14:schemeClr w14:val="accent1">
+                                          <w14:lumMod w14:val="45000"/>
+                                          <w14:lumOff w14:val="55000"/>
+                                        </w14:schemeClr>
+                                      </w14:gs>
+                                      <w14:gs w14:pos="100000">
+                                        <w14:schemeClr w14:val="accent1">
+                                          <w14:lumMod w14:val="30000"/>
+                                          <w14:lumOff w14:val="70000"/>
+                                        </w14:schemeClr>
+                                      </w14:gs>
+                                    </w14:gsLst>
+                                    <w14:lin w14:ang="5400000" w14:scaled="0"/>
+                                  </w14:gradFill>
+                                  <w14:prstDash w14:val="solid"/>
+                                  <w14:bevel/>
+                                </w14:textOutline>
+                              </w:rPr>
+                              <w:t>atabase</w:t>
                             </w:r>
                           </w:p>
                         </w:txbxContent>
@@ -2750,7 +3747,7 @@
               <v:shapetype w14:anchorId="2158EE89" id="_x0000_t132" coordsize="21600,21600" o:spt="132" path="m10800,qx,3391l,18209qy10800,21600,21600,18209l21600,3391qy10800,xem,3391nfqy10800,6782,21600,3391e">
                 <v:path o:extrusionok="f" gradientshapeok="t" o:connecttype="custom" o:connectlocs="10800,6782;10800,0;0,10800;10800,21600;21600,10800" o:connectangles="270,270,180,90,0" textboxrect="0,6782,21600,18209"/>
               </v:shapetype>
-              <v:shape id="Fluxograma: Disco Magnético 2" o:spid="_x0000_s1034" type="#_x0000_t132" style="position:absolute;left:0;text-align:left;margin-left:20.85pt;margin-top:17.8pt;width:74.55pt;height:66pt;z-index:251660288;visibility:visible;mso-wrap-style:square;mso-width-percent:0;mso-height-percent:0;mso-wrap-distance-left:9pt;mso-wrap-distance-top:0;mso-wrap-distance-right:9pt;mso-wrap-distance-bottom:0;mso-position-horizontal:absolute;mso-position-horizontal-relative:text;mso-position-vertical:absolute;mso-position-vertical-relative:text;mso-width-percent:0;mso-height-percent:0;mso-width-relative:margin;mso-height-relative:margin;v-text-anchor:middle" o:gfxdata="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" fillcolor="#c00000" strokecolor="#09101d [484]" strokeweight="1pt">
+              <v:shape id="Fluxograma: Disco Magnético 2" o:spid="_x0000_s1035" type="#_x0000_t132" style="position:absolute;left:0;text-align:left;margin-left:20.85pt;margin-top:17.8pt;width:74.55pt;height:66pt;z-index:251660288;visibility:visible;mso-wrap-style:square;mso-width-percent:0;mso-height-percent:0;mso-wrap-distance-left:9pt;mso-wrap-distance-top:0;mso-wrap-distance-right:9pt;mso-wrap-distance-bottom:0;mso-position-horizontal:absolute;mso-position-horizontal-relative:text;mso-position-vertical:absolute;mso-position-vertical-relative:text;mso-width-percent:0;mso-height-percent:0;mso-width-relative:margin;mso-height-relative:margin;v-text-anchor:middle" o:gfxdata="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" fillcolor="#c00000" strokecolor="#09101d [484]" strokeweight="1pt">
                 <v:stroke joinstyle="miter"/>
                 <v:textbox>
                   <w:txbxContent>
@@ -2758,8 +3755,8 @@
                       <w:pPr>
                         <w:jc w:val="center"/>
                         <w:rPr>
-                          <w:sz w:val="24"/>
-                          <w:szCs w:val="24"/>
+                          <w:sz w:val="30"/>
+                          <w:szCs w:val="30"/>
                           <w14:textOutline w14:w="9525" w14:cap="rnd" w14:cmpd="sng" w14:algn="ctr">
                             <w14:gradFill>
                               <w14:gsLst>
@@ -2797,8 +3794,8 @@
                       </w:pPr>
                       <w:r>
                         <w:rPr>
-                          <w:sz w:val="24"/>
-                          <w:szCs w:val="24"/>
+                          <w:sz w:val="30"/>
+                          <w:szCs w:val="30"/>
                           <w14:textOutline w14:w="9525" w14:cap="rnd" w14:cmpd="sng" w14:algn="ctr">
                             <w14:gradFill>
                               <w14:gsLst>
@@ -2833,7 +3830,47 @@
                             <w14:bevel/>
                           </w14:textOutline>
                         </w:rPr>
-                        <w:t>OracleDB</w:t>
+                        <w:t>D</w:t>
+                      </w:r>
+                      <w:r>
+                        <w:rPr>
+                          <w:sz w:val="30"/>
+                          <w:szCs w:val="30"/>
+                          <w14:textOutline w14:w="9525" w14:cap="rnd" w14:cmpd="sng" w14:algn="ctr">
+                            <w14:gradFill>
+                              <w14:gsLst>
+                                <w14:gs w14:pos="0">
+                                  <w14:schemeClr w14:val="accent1">
+                                    <w14:lumMod w14:val="5000"/>
+                                    <w14:lumOff w14:val="95000"/>
+                                  </w14:schemeClr>
+                                </w14:gs>
+                                <w14:gs w14:pos="74000">
+                                  <w14:schemeClr w14:val="accent1">
+                                    <w14:lumMod w14:val="45000"/>
+                                    <w14:lumOff w14:val="55000"/>
+                                  </w14:schemeClr>
+                                </w14:gs>
+                                <w14:gs w14:pos="83000">
+                                  <w14:schemeClr w14:val="accent1">
+                                    <w14:lumMod w14:val="45000"/>
+                                    <w14:lumOff w14:val="55000"/>
+                                  </w14:schemeClr>
+                                </w14:gs>
+                                <w14:gs w14:pos="100000">
+                                  <w14:schemeClr w14:val="accent1">
+                                    <w14:lumMod w14:val="30000"/>
+                                    <w14:lumOff w14:val="70000"/>
+                                  </w14:schemeClr>
+                                </w14:gs>
+                              </w14:gsLst>
+                              <w14:lin w14:ang="5400000" w14:scaled="0"/>
+                            </w14:gradFill>
+                            <w14:prstDash w14:val="solid"/>
+                            <w14:bevel/>
+                          </w14:textOutline>
+                        </w:rPr>
+                        <w:t>atabase</w:t>
                       </w:r>
                     </w:p>
                   </w:txbxContent>
@@ -2855,7 +3892,7 @@
 </file>
 
 <file path=word/numbering.xml><?xml version="1.0" encoding="utf-8"?>
-<w:numbering xmlns:wpc="http://schemas.microsoft.com/office/word/2010/wordprocessingCanvas" xmlns:cx="http://schemas.microsoft.com/office/drawing/2014/chartex" xmlns:cx1="http://schemas.microsoft.com/office/drawing/2015/9/8/chartex" xmlns:cx2="http://schemas.microsoft.com/office/drawing/2015/10/21/chartex" xmlns:cx3="http://schemas.microsoft.com/office/drawing/2016/5/9/chartex" xmlns:cx4="http://schemas.microsoft.com/office/drawing/2016/5/10/chartex" xmlns:cx5="http://schemas.microsoft.com/office/drawing/2016/5/11/chartex" xmlns:cx6="http://schemas.microsoft.com/office/drawing/2016/5/12/chartex" xmlns:cx7="http://schemas.microsoft.com/office/drawing/2016/5/13/chartex" xmlns:cx8="http://schemas.microsoft.com/office/drawing/2016/5/14/chartex" xmlns:mc="http://schemas.openxmlformats.org/markup-compatibility/2006" xmlns:aink="http://schemas.microsoft.com/office/drawing/2016/ink" xmlns:am3d="http://schemas.microsoft.com/office/drawing/2017/model3d" xmlns:o="urn:schemas-microsoft-com:office:office" xmlns:oel="http://schemas.microsoft.com/office/2019/extlst" xmlns:r="http://schemas.openxmlformats.org/officeDocument/2006/relationships" xmlns:m="http://schemas.openxmlformats.org/officeDocument/2006/math" xmlns:v="urn:schemas-microsoft-com:vml" xmlns:wp14="http://schemas.microsoft.com/office/word/2010/wordprocessingDrawing" xmlns:wp="http://schemas.openxmlformats.org/drawingml/2006/wordprocessingDrawing" xmlns:w10="urn:schemas-microsoft-com:office:word" xmlns:w="http://schemas.openxmlformats.org/wordprocessingml/2006/main" xmlns:w14="http://schemas.microsoft.com/office/word/2010/wordml" xmlns:w15="http://schemas.microsoft.com/office/word/2012/wordml" xmlns:w16cex="http://schemas.microsoft.com/office/word/2018/wordml/cex" xmlns:w16cid="http://schemas.microsoft.com/office/word/2016/wordml/cid" xmlns:w16="http://schemas.microsoft.com/office/word/2018/wordml" xmlns:w16sdtdh="http://schemas.microsoft.com/office/word/2020/wordml/sdtdatahash" xmlns:w16se="http://schemas.microsoft.com/office/word/2015/wordml/symex" xmlns:wpg="http://schemas.microsoft.com/office/word/2010/wordprocessingGroup" xmlns:wpi="http://schemas.microsoft.com/office/word/2010/wordprocessingInk" xmlns:wne="http://schemas.microsoft.com/office/word/2006/wordml" xmlns:wps="http://schemas.microsoft.com/office/word/2010/wordprocessingShape" mc:Ignorable="w14 w15 w16se w16cid w16 w16cex w16sdtdh wp14">
+<w:numbering xmlns:wpc="http://schemas.microsoft.com/office/word/2010/wordprocessingCanvas" xmlns:cx="http://schemas.microsoft.com/office/drawing/2014/chartex" xmlns:cx1="http://schemas.microsoft.com/office/drawing/2015/9/8/chartex" xmlns:cx2="http://schemas.microsoft.com/office/drawing/2015/10/21/chartex" xmlns:cx3="http://schemas.microsoft.com/office/drawing/2016/5/9/chartex" xmlns:cx4="http://schemas.microsoft.com/office/drawing/2016/5/10/chartex" xmlns:cx5="http://schemas.microsoft.com/office/drawing/2016/5/11/chartex" xmlns:cx6="http://schemas.microsoft.com/office/drawing/2016/5/12/chartex" xmlns:cx7="http://schemas.microsoft.com/office/drawing/2016/5/13/chartex" xmlns:cx8="http://schemas.microsoft.com/office/drawing/2016/5/14/chartex" xmlns:mc="http://schemas.openxmlformats.org/markup-compatibility/2006" xmlns:aink="http://schemas.microsoft.com/office/drawing/2016/ink" xmlns:am3d="http://schemas.microsoft.com/office/drawing/2017/model3d" xmlns:o="urn:schemas-microsoft-com:office:office" xmlns:oel="http://schemas.microsoft.com/office/2019/extlst" xmlns:r="http://schemas.openxmlformats.org/officeDocument/2006/relationships" xmlns:m="http://schemas.openxmlformats.org/officeDocument/2006/math" xmlns:v="urn:schemas-microsoft-com:vml" xmlns:wp14="http://schemas.microsoft.com/office/word/2010/wordprocessingDrawing" xmlns:wp="http://schemas.openxmlformats.org/drawingml/2006/wordprocessingDrawing" xmlns:w10="urn:schemas-microsoft-com:office:word" xmlns:w="http://schemas.openxmlformats.org/wordprocessingml/2006/main" xmlns:w14="http://schemas.microsoft.com/office/word/2010/wordml" xmlns:w15="http://schemas.microsoft.com/office/word/2012/wordml" xmlns:w16cex="http://schemas.microsoft.com/office/word/2018/wordml/cex" xmlns:w16cid="http://schemas.microsoft.com/office/word/2016/wordml/cid" xmlns:w16="http://schemas.microsoft.com/office/word/2018/wordml" xmlns:w16du="http://schemas.microsoft.com/office/word/2023/wordml/word16du" xmlns:w16sdtdh="http://schemas.microsoft.com/office/word/2020/wordml/sdtdatahash" xmlns:w16se="http://schemas.microsoft.com/office/word/2015/wordml/symex" xmlns:wpg="http://schemas.microsoft.com/office/word/2010/wordprocessingGroup" xmlns:wpi="http://schemas.microsoft.com/office/word/2010/wordprocessingInk" xmlns:wne="http://schemas.microsoft.com/office/word/2006/wordml" xmlns:wps="http://schemas.microsoft.com/office/word/2010/wordprocessingShape" mc:Ignorable="w14 w15 w16se w16cid w16 w16cex w16sdtdh w16du wp14">
   <w:abstractNum w:abstractNumId="0" w15:restartNumberingAfterBreak="0">
     <w:nsid w:val="653A3415"/>
     <w:multiLevelType w:val="hybridMultilevel"/>
@@ -3080,17 +4117,133 @@
       </w:rPr>
     </w:lvl>
   </w:abstractNum>
+  <w:abstractNum w:abstractNumId="2" w15:restartNumberingAfterBreak="0">
+    <w:nsid w:val="755B6BCE"/>
+    <w:multiLevelType w:val="hybridMultilevel"/>
+    <w:tmpl w:val="18024284"/>
+    <w:lvl w:ilvl="0" w:tplc="04160001">
+      <w:start w:val="1"/>
+      <w:numFmt w:val="bullet"/>
+      <w:lvlText w:val=""/>
+      <w:lvlJc w:val="left"/>
+      <w:pPr>
+        <w:ind w:left="720" w:hanging="360"/>
+      </w:pPr>
+      <w:rPr>
+        <w:rFonts w:ascii="Symbol" w:hAnsi="Symbol" w:hint="default"/>
+      </w:rPr>
+    </w:lvl>
+    <w:lvl w:ilvl="1" w:tplc="04160003" w:tentative="1">
+      <w:start w:val="1"/>
+      <w:numFmt w:val="bullet"/>
+      <w:lvlText w:val="o"/>
+      <w:lvlJc w:val="left"/>
+      <w:pPr>
+        <w:ind w:left="1440" w:hanging="360"/>
+      </w:pPr>
+      <w:rPr>
+        <w:rFonts w:ascii="Courier New" w:hAnsi="Courier New" w:cs="Courier New" w:hint="default"/>
+      </w:rPr>
+    </w:lvl>
+    <w:lvl w:ilvl="2" w:tplc="04160005" w:tentative="1">
+      <w:start w:val="1"/>
+      <w:numFmt w:val="bullet"/>
+      <w:lvlText w:val=""/>
+      <w:lvlJc w:val="left"/>
+      <w:pPr>
+        <w:ind w:left="2160" w:hanging="360"/>
+      </w:pPr>
+      <w:rPr>
+        <w:rFonts w:ascii="Wingdings" w:hAnsi="Wingdings" w:hint="default"/>
+      </w:rPr>
+    </w:lvl>
+    <w:lvl w:ilvl="3" w:tplc="04160001" w:tentative="1">
+      <w:start w:val="1"/>
+      <w:numFmt w:val="bullet"/>
+      <w:lvlText w:val=""/>
+      <w:lvlJc w:val="left"/>
+      <w:pPr>
+        <w:ind w:left="2880" w:hanging="360"/>
+      </w:pPr>
+      <w:rPr>
+        <w:rFonts w:ascii="Symbol" w:hAnsi="Symbol" w:hint="default"/>
+      </w:rPr>
+    </w:lvl>
+    <w:lvl w:ilvl="4" w:tplc="04160003" w:tentative="1">
+      <w:start w:val="1"/>
+      <w:numFmt w:val="bullet"/>
+      <w:lvlText w:val="o"/>
+      <w:lvlJc w:val="left"/>
+      <w:pPr>
+        <w:ind w:left="3600" w:hanging="360"/>
+      </w:pPr>
+      <w:rPr>
+        <w:rFonts w:ascii="Courier New" w:hAnsi="Courier New" w:cs="Courier New" w:hint="default"/>
+      </w:rPr>
+    </w:lvl>
+    <w:lvl w:ilvl="5" w:tplc="04160005" w:tentative="1">
+      <w:start w:val="1"/>
+      <w:numFmt w:val="bullet"/>
+      <w:lvlText w:val=""/>
+      <w:lvlJc w:val="left"/>
+      <w:pPr>
+        <w:ind w:left="4320" w:hanging="360"/>
+      </w:pPr>
+      <w:rPr>
+        <w:rFonts w:ascii="Wingdings" w:hAnsi="Wingdings" w:hint="default"/>
+      </w:rPr>
+    </w:lvl>
+    <w:lvl w:ilvl="6" w:tplc="04160001" w:tentative="1">
+      <w:start w:val="1"/>
+      <w:numFmt w:val="bullet"/>
+      <w:lvlText w:val=""/>
+      <w:lvlJc w:val="left"/>
+      <w:pPr>
+        <w:ind w:left="5040" w:hanging="360"/>
+      </w:pPr>
+      <w:rPr>
+        <w:rFonts w:ascii="Symbol" w:hAnsi="Symbol" w:hint="default"/>
+      </w:rPr>
+    </w:lvl>
+    <w:lvl w:ilvl="7" w:tplc="04160003" w:tentative="1">
+      <w:start w:val="1"/>
+      <w:numFmt w:val="bullet"/>
+      <w:lvlText w:val="o"/>
+      <w:lvlJc w:val="left"/>
+      <w:pPr>
+        <w:ind w:left="5760" w:hanging="360"/>
+      </w:pPr>
+      <w:rPr>
+        <w:rFonts w:ascii="Courier New" w:hAnsi="Courier New" w:cs="Courier New" w:hint="default"/>
+      </w:rPr>
+    </w:lvl>
+    <w:lvl w:ilvl="8" w:tplc="04160005" w:tentative="1">
+      <w:start w:val="1"/>
+      <w:numFmt w:val="bullet"/>
+      <w:lvlText w:val=""/>
+      <w:lvlJc w:val="left"/>
+      <w:pPr>
+        <w:ind w:left="6480" w:hanging="360"/>
+      </w:pPr>
+      <w:rPr>
+        <w:rFonts w:ascii="Wingdings" w:hAnsi="Wingdings" w:hint="default"/>
+      </w:rPr>
+    </w:lvl>
+  </w:abstractNum>
   <w:num w:numId="1" w16cid:durableId="779684992">
     <w:abstractNumId w:val="1"/>
   </w:num>
   <w:num w:numId="2" w16cid:durableId="1302229251">
     <w:abstractNumId w:val="0"/>
   </w:num>
+  <w:num w:numId="3" w16cid:durableId="1304390012">
+    <w:abstractNumId w:val="2"/>
+  </w:num>
 </w:numbering>
 </file>
 
 <file path=word/styles.xml><?xml version="1.0" encoding="utf-8"?>
-<w:styles xmlns:mc="http://schemas.openxmlformats.org/markup-compatibility/2006" xmlns:r="http://schemas.openxmlformats.org/officeDocument/2006/relationships" xmlns:w="http://schemas.openxmlformats.org/wordprocessingml/2006/main" xmlns:w14="http://schemas.microsoft.com/office/word/2010/wordml" xmlns:w15="http://schemas.microsoft.com/office/word/2012/wordml" xmlns:w16cex="http://schemas.microsoft.com/office/word/2018/wordml/cex" xmlns:w16cid="http://schemas.microsoft.com/office/word/2016/wordml/cid" xmlns:w16="http://schemas.microsoft.com/office/word/2018/wordml" xmlns:w16sdtdh="http://schemas.microsoft.com/office/word/2020/wordml/sdtdatahash" xmlns:w16se="http://schemas.microsoft.com/office/word/2015/wordml/symex" mc:Ignorable="w14 w15 w16se w16cid w16 w16cex w16sdtdh">
+<w:styles xmlns:mc="http://schemas.openxmlformats.org/markup-compatibility/2006" xmlns:r="http://schemas.openxmlformats.org/officeDocument/2006/relationships" xmlns:w="http://schemas.openxmlformats.org/wordprocessingml/2006/main" xmlns:w14="http://schemas.microsoft.com/office/word/2010/wordml" xmlns:w15="http://schemas.microsoft.com/office/word/2012/wordml" xmlns:w16cex="http://schemas.microsoft.com/office/word/2018/wordml/cex" xmlns:w16cid="http://schemas.microsoft.com/office/word/2016/wordml/cid" xmlns:w16="http://schemas.microsoft.com/office/word/2018/wordml" xmlns:w16du="http://schemas.microsoft.com/office/word/2023/wordml/word16du" xmlns:w16sdtdh="http://schemas.microsoft.com/office/word/2020/wordml/sdtdatahash" xmlns:w16se="http://schemas.microsoft.com/office/word/2015/wordml/symex" mc:Ignorable="w14 w15 w16se w16cid w16 w16cex w16sdtdh w16du">
   <w:docDefaults>
     <w:rPrDefault>
       <w:rPr>
@@ -3489,7 +4642,7 @@
   <w:style w:type="paragraph" w:default="1" w:styleId="Normal">
     <w:name w:val="Normal"/>
     <w:qFormat/>
-    <w:rsid w:val="000958CB"/>
+    <w:rsid w:val="008921FF"/>
     <w:pPr>
       <w:spacing w:after="40"/>
       <w:jc w:val="both"/>

</xml_diff>